<commit_message>
Faltou adicionar o de 100mil
agora esta finalizado a atividade
</commit_message>
<xml_diff>
--- a/Atividade de Recuparação.docx
+++ b/Atividade de Recuparação.docx
@@ -2504,7 +2504,21 @@
                 <w:sz w:val="24"/>
                 <w:szCs w:val="24"/>
               </w:rPr>
-              <w:t>1000</w:t>
+              <w:t>1</w:t>
+            </w:r>
+            <w:r>
+              <w:rPr>
+                <w:sz w:val="24"/>
+                <w:szCs w:val="24"/>
+              </w:rPr>
+              <w:t>.</w:t>
+            </w:r>
+            <w:r>
+              <w:rPr>
+                <w:sz w:val="24"/>
+                <w:szCs w:val="24"/>
+              </w:rPr>
+              <w:t>000</w:t>
             </w:r>
           </w:p>
         </w:tc>
@@ -2568,6 +2582,273 @@
                 <w:szCs w:val="24"/>
               </w:rPr>
               <w:t>0.000034</w:t>
+            </w:r>
+          </w:p>
+        </w:tc>
+      </w:tr>
+      <w:tr>
+        <w:trPr>
+          <w:trHeight w:val="555"/>
+        </w:trPr>
+        <w:tc>
+          <w:tcPr>
+            <w:tcW w:w="2200" w:type="dxa"/>
+          </w:tcPr>
+          <w:p>
+            <w:pPr>
+              <w:spacing w:after="240"/>
+              <w:rPr>
+                <w:sz w:val="24"/>
+                <w:szCs w:val="24"/>
+              </w:rPr>
+            </w:pPr>
+            <w:r>
+              <w:rPr>
+                <w:sz w:val="24"/>
+                <w:szCs w:val="24"/>
+              </w:rPr>
+              <w:t>10.000</w:t>
+            </w:r>
+          </w:p>
+        </w:tc>
+        <w:tc>
+          <w:tcPr>
+            <w:tcW w:w="1750" w:type="dxa"/>
+          </w:tcPr>
+          <w:p>
+            <w:pPr>
+              <w:spacing w:after="240"/>
+              <w:rPr>
+                <w:sz w:val="24"/>
+                <w:szCs w:val="24"/>
+              </w:rPr>
+            </w:pPr>
+            <w:r>
+              <w:rPr>
+                <w:sz w:val="24"/>
+                <w:szCs w:val="24"/>
+              </w:rPr>
+              <w:t>O(n)</w:t>
+            </w:r>
+          </w:p>
+        </w:tc>
+        <w:tc>
+          <w:tcPr>
+            <w:tcW w:w="1968" w:type="dxa"/>
+          </w:tcPr>
+          <w:p>
+            <w:pPr>
+              <w:spacing w:after="240"/>
+              <w:rPr>
+                <w:sz w:val="24"/>
+                <w:szCs w:val="24"/>
+              </w:rPr>
+            </w:pPr>
+            <w:r>
+              <w:rPr>
+                <w:sz w:val="24"/>
+                <w:szCs w:val="24"/>
+              </w:rPr>
+              <w:t>2004</w:t>
+            </w:r>
+          </w:p>
+        </w:tc>
+        <w:tc>
+          <w:tcPr>
+            <w:tcW w:w="1995" w:type="dxa"/>
+          </w:tcPr>
+          <w:p>
+            <w:pPr>
+              <w:spacing w:after="240"/>
+              <w:rPr>
+                <w:sz w:val="24"/>
+                <w:szCs w:val="24"/>
+              </w:rPr>
+            </w:pPr>
+            <w:r>
+              <w:rPr>
+                <w:sz w:val="24"/>
+                <w:szCs w:val="24"/>
+              </w:rPr>
+              <w:t>0.001437</w:t>
+            </w:r>
+          </w:p>
+        </w:tc>
+      </w:tr>
+      <w:tr>
+        <w:trPr>
+          <w:trHeight w:val="555"/>
+        </w:trPr>
+        <w:tc>
+          <w:tcPr>
+            <w:tcW w:w="2200" w:type="dxa"/>
+          </w:tcPr>
+          <w:p>
+            <w:pPr>
+              <w:spacing w:after="240"/>
+              <w:rPr>
+                <w:sz w:val="24"/>
+                <w:szCs w:val="24"/>
+              </w:rPr>
+            </w:pPr>
+            <w:r>
+              <w:rPr>
+                <w:sz w:val="24"/>
+                <w:szCs w:val="24"/>
+              </w:rPr>
+              <w:t>100.000</w:t>
+            </w:r>
+          </w:p>
+        </w:tc>
+        <w:tc>
+          <w:tcPr>
+            <w:tcW w:w="1750" w:type="dxa"/>
+          </w:tcPr>
+          <w:p>
+            <w:pPr>
+              <w:spacing w:after="240"/>
+              <w:rPr>
+                <w:sz w:val="24"/>
+                <w:szCs w:val="24"/>
+              </w:rPr>
+            </w:pPr>
+            <w:r>
+              <w:rPr>
+                <w:sz w:val="24"/>
+                <w:szCs w:val="24"/>
+              </w:rPr>
+              <w:t>O(n)</w:t>
+            </w:r>
+          </w:p>
+        </w:tc>
+        <w:tc>
+          <w:tcPr>
+            <w:tcW w:w="1968" w:type="dxa"/>
+          </w:tcPr>
+          <w:p>
+            <w:pPr>
+              <w:spacing w:after="240"/>
+              <w:rPr>
+                <w:sz w:val="24"/>
+                <w:szCs w:val="24"/>
+              </w:rPr>
+            </w:pPr>
+            <w:r>
+              <w:rPr>
+                <w:sz w:val="24"/>
+                <w:szCs w:val="24"/>
+              </w:rPr>
+              <w:t>10941</w:t>
+            </w:r>
+          </w:p>
+        </w:tc>
+        <w:tc>
+          <w:tcPr>
+            <w:tcW w:w="1995" w:type="dxa"/>
+          </w:tcPr>
+          <w:p>
+            <w:pPr>
+              <w:spacing w:after="240"/>
+              <w:rPr>
+                <w:sz w:val="24"/>
+                <w:szCs w:val="24"/>
+              </w:rPr>
+            </w:pPr>
+            <w:r>
+              <w:rPr>
+                <w:sz w:val="24"/>
+                <w:szCs w:val="24"/>
+              </w:rPr>
+              <w:t>0.005405</w:t>
+            </w:r>
+          </w:p>
+        </w:tc>
+      </w:tr>
+      <w:tr>
+        <w:trPr>
+          <w:trHeight w:val="555"/>
+        </w:trPr>
+        <w:tc>
+          <w:tcPr>
+            <w:tcW w:w="2200" w:type="dxa"/>
+          </w:tcPr>
+          <w:p>
+            <w:pPr>
+              <w:spacing w:after="240"/>
+              <w:rPr>
+                <w:sz w:val="24"/>
+                <w:szCs w:val="24"/>
+              </w:rPr>
+            </w:pPr>
+            <w:r>
+              <w:rPr>
+                <w:sz w:val="24"/>
+                <w:szCs w:val="24"/>
+              </w:rPr>
+              <w:t>1.000.000</w:t>
+            </w:r>
+          </w:p>
+        </w:tc>
+        <w:tc>
+          <w:tcPr>
+            <w:tcW w:w="1750" w:type="dxa"/>
+          </w:tcPr>
+          <w:p>
+            <w:pPr>
+              <w:spacing w:after="240"/>
+              <w:rPr>
+                <w:sz w:val="24"/>
+                <w:szCs w:val="24"/>
+              </w:rPr>
+            </w:pPr>
+            <w:r>
+              <w:rPr>
+                <w:sz w:val="24"/>
+                <w:szCs w:val="24"/>
+              </w:rPr>
+              <w:t>O(n)</w:t>
+            </w:r>
+          </w:p>
+        </w:tc>
+        <w:tc>
+          <w:tcPr>
+            <w:tcW w:w="1968" w:type="dxa"/>
+          </w:tcPr>
+          <w:p>
+            <w:pPr>
+              <w:spacing w:after="240"/>
+              <w:rPr>
+                <w:sz w:val="24"/>
+                <w:szCs w:val="24"/>
+              </w:rPr>
+            </w:pPr>
+            <w:r>
+              <w:rPr>
+                <w:sz w:val="24"/>
+                <w:szCs w:val="24"/>
+              </w:rPr>
+              <w:t>41693</w:t>
+            </w:r>
+          </w:p>
+        </w:tc>
+        <w:tc>
+          <w:tcPr>
+            <w:tcW w:w="1995" w:type="dxa"/>
+          </w:tcPr>
+          <w:p>
+            <w:pPr>
+              <w:spacing w:after="240"/>
+              <w:rPr>
+                <w:sz w:val="24"/>
+                <w:szCs w:val="24"/>
+              </w:rPr>
+            </w:pPr>
+            <w:r>
+              <w:rPr>
+                <w:sz w:val="24"/>
+                <w:szCs w:val="24"/>
+              </w:rPr>
+              <w:t>0.012226</w:t>
             </w:r>
           </w:p>
         </w:tc>
@@ -2582,6 +2863,617 @@
           <w:szCs w:val="24"/>
         </w:rPr>
       </w:pPr>
+    </w:p>
+    <w:tbl>
+      <w:tblPr>
+        <w:tblStyle w:val="Tabelacomgrade"/>
+        <w:tblpPr w:leftFromText="141" w:rightFromText="141" w:vertAnchor="text" w:horzAnchor="margin" w:tblpY="253"/>
+        <w:tblW w:w="7913" w:type="dxa"/>
+        <w:tblLook w:val="04A0" w:firstRow="1" w:lastRow="0" w:firstColumn="1" w:lastColumn="0" w:noHBand="0" w:noVBand="1"/>
+      </w:tblPr>
+      <w:tblGrid>
+        <w:gridCol w:w="2200"/>
+        <w:gridCol w:w="1750"/>
+        <w:gridCol w:w="1968"/>
+        <w:gridCol w:w="1995"/>
+      </w:tblGrid>
+      <w:tr>
+        <w:trPr>
+          <w:trHeight w:val="850"/>
+        </w:trPr>
+        <w:tc>
+          <w:tcPr>
+            <w:tcW w:w="2200" w:type="dxa"/>
+            <w:shd w:val="clear" w:color="auto" w:fill="BFBFBF" w:themeFill="background1" w:themeFillShade="BF"/>
+          </w:tcPr>
+          <w:p>
+            <w:pPr>
+              <w:spacing w:after="240"/>
+              <w:rPr>
+                <w:sz w:val="24"/>
+                <w:szCs w:val="24"/>
+              </w:rPr>
+            </w:pPr>
+            <w:r>
+              <w:rPr>
+                <w:sz w:val="24"/>
+                <w:szCs w:val="24"/>
+              </w:rPr>
+              <w:t>Tamanho</w:t>
+            </w:r>
+          </w:p>
+        </w:tc>
+        <w:tc>
+          <w:tcPr>
+            <w:tcW w:w="1750" w:type="dxa"/>
+            <w:shd w:val="clear" w:color="auto" w:fill="BFBFBF" w:themeFill="background1" w:themeFillShade="BF"/>
+          </w:tcPr>
+          <w:p>
+            <w:pPr>
+              <w:spacing w:after="240"/>
+              <w:rPr>
+                <w:sz w:val="24"/>
+                <w:szCs w:val="24"/>
+              </w:rPr>
+            </w:pPr>
+            <w:proofErr w:type="spellStart"/>
+            <w:r>
+              <w:rPr>
+                <w:sz w:val="24"/>
+                <w:szCs w:val="24"/>
+              </w:rPr>
+              <w:t>Binary</w:t>
+            </w:r>
+            <w:proofErr w:type="spellEnd"/>
+            <w:r>
+              <w:rPr>
+                <w:sz w:val="24"/>
+                <w:szCs w:val="24"/>
+              </w:rPr>
+              <w:t xml:space="preserve"> Search</w:t>
+            </w:r>
+          </w:p>
+        </w:tc>
+        <w:tc>
+          <w:tcPr>
+            <w:tcW w:w="1968" w:type="dxa"/>
+            <w:shd w:val="clear" w:color="auto" w:fill="BFBFBF" w:themeFill="background1" w:themeFillShade="BF"/>
+          </w:tcPr>
+          <w:p>
+            <w:pPr>
+              <w:spacing w:after="240"/>
+              <w:rPr>
+                <w:sz w:val="24"/>
+                <w:szCs w:val="24"/>
+              </w:rPr>
+            </w:pPr>
+            <w:r>
+              <w:rPr>
+                <w:sz w:val="24"/>
+                <w:szCs w:val="24"/>
+              </w:rPr>
+              <w:t>Visitas</w:t>
+            </w:r>
+          </w:p>
+        </w:tc>
+        <w:tc>
+          <w:tcPr>
+            <w:tcW w:w="1995" w:type="dxa"/>
+            <w:shd w:val="clear" w:color="auto" w:fill="BFBFBF" w:themeFill="background1" w:themeFillShade="BF"/>
+          </w:tcPr>
+          <w:p>
+            <w:pPr>
+              <w:spacing w:after="240"/>
+              <w:rPr>
+                <w:sz w:val="24"/>
+                <w:szCs w:val="24"/>
+              </w:rPr>
+            </w:pPr>
+            <w:r>
+              <w:rPr>
+                <w:sz w:val="24"/>
+                <w:szCs w:val="24"/>
+              </w:rPr>
+              <w:t>Tempo(s)</w:t>
+            </w:r>
+          </w:p>
+        </w:tc>
+      </w:tr>
+      <w:tr>
+        <w:trPr>
+          <w:trHeight w:val="555"/>
+        </w:trPr>
+        <w:tc>
+          <w:tcPr>
+            <w:tcW w:w="2200" w:type="dxa"/>
+          </w:tcPr>
+          <w:p>
+            <w:pPr>
+              <w:spacing w:after="240"/>
+              <w:rPr>
+                <w:sz w:val="24"/>
+                <w:szCs w:val="24"/>
+              </w:rPr>
+            </w:pPr>
+            <w:r>
+              <w:rPr>
+                <w:sz w:val="24"/>
+                <w:szCs w:val="24"/>
+              </w:rPr>
+              <w:t>1.000</w:t>
+            </w:r>
+          </w:p>
+        </w:tc>
+        <w:tc>
+          <w:tcPr>
+            <w:tcW w:w="1750" w:type="dxa"/>
+          </w:tcPr>
+          <w:p>
+            <w:pPr>
+              <w:spacing w:after="240"/>
+              <w:rPr>
+                <w:sz w:val="24"/>
+                <w:szCs w:val="24"/>
+              </w:rPr>
+            </w:pPr>
+            <w:proofErr w:type="gramStart"/>
+            <w:r>
+              <w:rPr>
+                <w:sz w:val="24"/>
+                <w:szCs w:val="24"/>
+              </w:rPr>
+              <w:t>O(</w:t>
+            </w:r>
+            <w:proofErr w:type="gramEnd"/>
+            <w:r>
+              <w:rPr>
+                <w:sz w:val="24"/>
+                <w:szCs w:val="24"/>
+              </w:rPr>
+              <w:t>log n)</w:t>
+            </w:r>
+          </w:p>
+        </w:tc>
+        <w:tc>
+          <w:tcPr>
+            <w:tcW w:w="1968" w:type="dxa"/>
+          </w:tcPr>
+          <w:p>
+            <w:pPr>
+              <w:spacing w:after="240"/>
+              <w:rPr>
+                <w:sz w:val="24"/>
+                <w:szCs w:val="24"/>
+              </w:rPr>
+            </w:pPr>
+            <w:r>
+              <w:rPr>
+                <w:sz w:val="24"/>
+                <w:szCs w:val="24"/>
+              </w:rPr>
+              <w:t>10</w:t>
+            </w:r>
+          </w:p>
+        </w:tc>
+        <w:tc>
+          <w:tcPr>
+            <w:tcW w:w="1995" w:type="dxa"/>
+          </w:tcPr>
+          <w:p>
+            <w:pPr>
+              <w:spacing w:after="240"/>
+              <w:rPr>
+                <w:sz w:val="24"/>
+                <w:szCs w:val="24"/>
+              </w:rPr>
+            </w:pPr>
+            <w:r>
+              <w:rPr>
+                <w:sz w:val="24"/>
+                <w:szCs w:val="24"/>
+              </w:rPr>
+              <w:t>0.000034</w:t>
+            </w:r>
+          </w:p>
+        </w:tc>
+      </w:tr>
+      <w:tr>
+        <w:trPr>
+          <w:trHeight w:val="555"/>
+        </w:trPr>
+        <w:tc>
+          <w:tcPr>
+            <w:tcW w:w="2200" w:type="dxa"/>
+          </w:tcPr>
+          <w:p>
+            <w:pPr>
+              <w:spacing w:after="240"/>
+              <w:rPr>
+                <w:sz w:val="24"/>
+                <w:szCs w:val="24"/>
+              </w:rPr>
+            </w:pPr>
+            <w:r>
+              <w:rPr>
+                <w:sz w:val="24"/>
+                <w:szCs w:val="24"/>
+              </w:rPr>
+              <w:t>10.000</w:t>
+            </w:r>
+          </w:p>
+        </w:tc>
+        <w:tc>
+          <w:tcPr>
+            <w:tcW w:w="1750" w:type="dxa"/>
+          </w:tcPr>
+          <w:p>
+            <w:pPr>
+              <w:spacing w:after="240"/>
+              <w:rPr>
+                <w:sz w:val="24"/>
+                <w:szCs w:val="24"/>
+              </w:rPr>
+            </w:pPr>
+            <w:proofErr w:type="gramStart"/>
+            <w:r>
+              <w:rPr>
+                <w:sz w:val="24"/>
+                <w:szCs w:val="24"/>
+              </w:rPr>
+              <w:t>O(</w:t>
+            </w:r>
+            <w:proofErr w:type="gramEnd"/>
+            <w:r>
+              <w:rPr>
+                <w:sz w:val="24"/>
+                <w:szCs w:val="24"/>
+              </w:rPr>
+              <w:t>log n)</w:t>
+            </w:r>
+          </w:p>
+        </w:tc>
+        <w:tc>
+          <w:tcPr>
+            <w:tcW w:w="1968" w:type="dxa"/>
+          </w:tcPr>
+          <w:p>
+            <w:pPr>
+              <w:spacing w:after="240"/>
+              <w:rPr>
+                <w:sz w:val="24"/>
+                <w:szCs w:val="24"/>
+              </w:rPr>
+            </w:pPr>
+            <w:r>
+              <w:rPr>
+                <w:sz w:val="24"/>
+                <w:szCs w:val="24"/>
+              </w:rPr>
+              <w:t>13</w:t>
+            </w:r>
+          </w:p>
+        </w:tc>
+        <w:tc>
+          <w:tcPr>
+            <w:tcW w:w="1995" w:type="dxa"/>
+          </w:tcPr>
+          <w:p>
+            <w:pPr>
+              <w:spacing w:after="240"/>
+              <w:rPr>
+                <w:sz w:val="24"/>
+                <w:szCs w:val="24"/>
+              </w:rPr>
+            </w:pPr>
+            <w:r>
+              <w:rPr>
+                <w:sz w:val="24"/>
+                <w:szCs w:val="24"/>
+              </w:rPr>
+              <w:t>0.000029</w:t>
+            </w:r>
+          </w:p>
+        </w:tc>
+      </w:tr>
+      <w:tr>
+        <w:trPr>
+          <w:trHeight w:val="555"/>
+        </w:trPr>
+        <w:tc>
+          <w:tcPr>
+            <w:tcW w:w="2200" w:type="dxa"/>
+          </w:tcPr>
+          <w:p>
+            <w:pPr>
+              <w:spacing w:after="240"/>
+              <w:rPr>
+                <w:sz w:val="24"/>
+                <w:szCs w:val="24"/>
+              </w:rPr>
+            </w:pPr>
+            <w:r>
+              <w:rPr>
+                <w:sz w:val="24"/>
+                <w:szCs w:val="24"/>
+              </w:rPr>
+              <w:t>100.000</w:t>
+            </w:r>
+          </w:p>
+        </w:tc>
+        <w:tc>
+          <w:tcPr>
+            <w:tcW w:w="1750" w:type="dxa"/>
+          </w:tcPr>
+          <w:p>
+            <w:pPr>
+              <w:spacing w:after="240"/>
+              <w:rPr>
+                <w:sz w:val="24"/>
+                <w:szCs w:val="24"/>
+              </w:rPr>
+            </w:pPr>
+            <w:proofErr w:type="gramStart"/>
+            <w:r>
+              <w:rPr>
+                <w:sz w:val="24"/>
+                <w:szCs w:val="24"/>
+              </w:rPr>
+              <w:t>O(</w:t>
+            </w:r>
+            <w:proofErr w:type="gramEnd"/>
+            <w:r>
+              <w:rPr>
+                <w:sz w:val="24"/>
+                <w:szCs w:val="24"/>
+              </w:rPr>
+              <w:t>log n)</w:t>
+            </w:r>
+          </w:p>
+        </w:tc>
+        <w:tc>
+          <w:tcPr>
+            <w:tcW w:w="1968" w:type="dxa"/>
+          </w:tcPr>
+          <w:p>
+            <w:pPr>
+              <w:spacing w:after="240"/>
+              <w:rPr>
+                <w:sz w:val="24"/>
+                <w:szCs w:val="24"/>
+              </w:rPr>
+            </w:pPr>
+            <w:r>
+              <w:rPr>
+                <w:sz w:val="24"/>
+                <w:szCs w:val="24"/>
+              </w:rPr>
+              <w:t>16</w:t>
+            </w:r>
+          </w:p>
+        </w:tc>
+        <w:tc>
+          <w:tcPr>
+            <w:tcW w:w="1995" w:type="dxa"/>
+          </w:tcPr>
+          <w:p>
+            <w:pPr>
+              <w:spacing w:after="240"/>
+              <w:rPr>
+                <w:sz w:val="24"/>
+                <w:szCs w:val="24"/>
+              </w:rPr>
+            </w:pPr>
+            <w:r>
+              <w:rPr>
+                <w:sz w:val="24"/>
+                <w:szCs w:val="24"/>
+              </w:rPr>
+              <w:t>0.000041</w:t>
+            </w:r>
+          </w:p>
+        </w:tc>
+      </w:tr>
+      <w:tr>
+        <w:trPr>
+          <w:trHeight w:val="555"/>
+        </w:trPr>
+        <w:tc>
+          <w:tcPr>
+            <w:tcW w:w="2200" w:type="dxa"/>
+          </w:tcPr>
+          <w:p>
+            <w:pPr>
+              <w:spacing w:after="240"/>
+              <w:rPr>
+                <w:sz w:val="24"/>
+                <w:szCs w:val="24"/>
+              </w:rPr>
+            </w:pPr>
+            <w:r>
+              <w:rPr>
+                <w:sz w:val="24"/>
+                <w:szCs w:val="24"/>
+              </w:rPr>
+              <w:t>1.000.000</w:t>
+            </w:r>
+          </w:p>
+        </w:tc>
+        <w:tc>
+          <w:tcPr>
+            <w:tcW w:w="1750" w:type="dxa"/>
+          </w:tcPr>
+          <w:p>
+            <w:pPr>
+              <w:spacing w:after="240"/>
+              <w:rPr>
+                <w:sz w:val="24"/>
+                <w:szCs w:val="24"/>
+              </w:rPr>
+            </w:pPr>
+            <w:proofErr w:type="gramStart"/>
+            <w:r>
+              <w:rPr>
+                <w:sz w:val="24"/>
+                <w:szCs w:val="24"/>
+              </w:rPr>
+              <w:t>O(</w:t>
+            </w:r>
+            <w:proofErr w:type="gramEnd"/>
+            <w:r>
+              <w:rPr>
+                <w:sz w:val="24"/>
+                <w:szCs w:val="24"/>
+              </w:rPr>
+              <w:t>log n)</w:t>
+            </w:r>
+          </w:p>
+        </w:tc>
+        <w:tc>
+          <w:tcPr>
+            <w:tcW w:w="1968" w:type="dxa"/>
+          </w:tcPr>
+          <w:p>
+            <w:pPr>
+              <w:spacing w:after="240"/>
+              <w:rPr>
+                <w:sz w:val="24"/>
+                <w:szCs w:val="24"/>
+              </w:rPr>
+            </w:pPr>
+            <w:r>
+              <w:rPr>
+                <w:sz w:val="24"/>
+                <w:szCs w:val="24"/>
+              </w:rPr>
+              <w:t>17</w:t>
+            </w:r>
+          </w:p>
+        </w:tc>
+        <w:tc>
+          <w:tcPr>
+            <w:tcW w:w="1995" w:type="dxa"/>
+          </w:tcPr>
+          <w:p>
+            <w:pPr>
+              <w:spacing w:after="240"/>
+              <w:rPr>
+                <w:sz w:val="24"/>
+                <w:szCs w:val="24"/>
+              </w:rPr>
+            </w:pPr>
+            <w:r>
+              <w:rPr>
+                <w:sz w:val="24"/>
+                <w:szCs w:val="24"/>
+              </w:rPr>
+              <w:t>0.000026</w:t>
+            </w:r>
+          </w:p>
+        </w:tc>
+      </w:tr>
+    </w:tbl>
+    <w:p>
+      <w:pPr>
+        <w:spacing w:after="240"/>
+        <w:ind w:left="720"/>
+        <w:rPr>
+          <w:sz w:val="24"/>
+          <w:szCs w:val="24"/>
+        </w:rPr>
+      </w:pPr>
+    </w:p>
+    <w:p>
+      <w:pPr>
+        <w:spacing w:after="240"/>
+        <w:ind w:left="720"/>
+        <w:rPr>
+          <w:sz w:val="24"/>
+          <w:szCs w:val="24"/>
+        </w:rPr>
+      </w:pPr>
+    </w:p>
+    <w:p>
+      <w:pPr>
+        <w:spacing w:after="240"/>
+        <w:ind w:left="720"/>
+        <w:rPr>
+          <w:sz w:val="24"/>
+          <w:szCs w:val="24"/>
+        </w:rPr>
+      </w:pPr>
+    </w:p>
+    <w:p>
+      <w:pPr>
+        <w:spacing w:after="240"/>
+        <w:ind w:left="720"/>
+        <w:rPr>
+          <w:sz w:val="24"/>
+          <w:szCs w:val="24"/>
+        </w:rPr>
+      </w:pPr>
+    </w:p>
+    <w:p>
+      <w:pPr>
+        <w:spacing w:after="240"/>
+        <w:ind w:left="720"/>
+        <w:rPr>
+          <w:sz w:val="24"/>
+          <w:szCs w:val="24"/>
+        </w:rPr>
+      </w:pPr>
+    </w:p>
+    <w:p>
+      <w:pPr>
+        <w:spacing w:after="240"/>
+        <w:ind w:left="720"/>
+        <w:rPr>
+          <w:sz w:val="24"/>
+          <w:szCs w:val="24"/>
+        </w:rPr>
+      </w:pPr>
+    </w:p>
+    <w:p>
+      <w:pPr>
+        <w:spacing w:after="240"/>
+        <w:rPr>
+          <w:sz w:val="24"/>
+          <w:szCs w:val="24"/>
+        </w:rPr>
+      </w:pPr>
+    </w:p>
+    <w:p>
+      <w:pPr>
+        <w:spacing w:after="240"/>
+        <w:rPr>
+          <w:sz w:val="24"/>
+          <w:szCs w:val="24"/>
+        </w:rPr>
+      </w:pPr>
+    </w:p>
+    <w:p>
+      <w:pPr>
+        <w:pStyle w:val="PargrafodaLista"/>
+        <w:numPr>
+          <w:ilvl w:val="0"/>
+          <w:numId w:val="11"/>
+        </w:numPr>
+        <w:spacing w:after="240"/>
+        <w:rPr>
+          <w:b/>
+          <w:bCs/>
+          <w:sz w:val="24"/>
+          <w:szCs w:val="24"/>
+        </w:rPr>
+      </w:pPr>
+      <w:r>
+        <w:rPr>
+          <w:b/>
+          <w:bCs/>
+          <w:sz w:val="24"/>
+          <w:szCs w:val="24"/>
+        </w:rPr>
+        <w:t>Pior Caso – Alvo Ausente</w:t>
+      </w:r>
     </w:p>
     <w:tbl>
       <w:tblPr>
@@ -2635,21 +3527,12 @@
                 <w:szCs w:val="24"/>
               </w:rPr>
             </w:pPr>
-            <w:proofErr w:type="spellStart"/>
-            <w:r>
-              <w:rPr>
-                <w:sz w:val="24"/>
-                <w:szCs w:val="24"/>
-              </w:rPr>
-              <w:t>Binary</w:t>
-            </w:r>
-            <w:proofErr w:type="spellEnd"/>
-            <w:r>
-              <w:rPr>
-                <w:sz w:val="24"/>
-                <w:szCs w:val="24"/>
-              </w:rPr>
-              <w:t xml:space="preserve"> Search</w:t>
+            <w:r>
+              <w:rPr>
+                <w:sz w:val="24"/>
+                <w:szCs w:val="24"/>
+              </w:rPr>
+              <w:t>Linear Search</w:t>
             </w:r>
           </w:p>
         </w:tc>
@@ -2719,7 +3602,21 @@
                 <w:sz w:val="24"/>
                 <w:szCs w:val="24"/>
               </w:rPr>
-              <w:t>1000</w:t>
+              <w:t>1</w:t>
+            </w:r>
+            <w:r>
+              <w:rPr>
+                <w:sz w:val="24"/>
+                <w:szCs w:val="24"/>
+              </w:rPr>
+              <w:t>.</w:t>
+            </w:r>
+            <w:r>
+              <w:rPr>
+                <w:sz w:val="24"/>
+                <w:szCs w:val="24"/>
+              </w:rPr>
+              <w:t>000</w:t>
             </w:r>
           </w:p>
         </w:tc>
@@ -2735,21 +3632,12 @@
                 <w:szCs w:val="24"/>
               </w:rPr>
             </w:pPr>
-            <w:proofErr w:type="gramStart"/>
-            <w:r>
-              <w:rPr>
-                <w:sz w:val="24"/>
-                <w:szCs w:val="24"/>
-              </w:rPr>
-              <w:t>O(</w:t>
-            </w:r>
-            <w:proofErr w:type="gramEnd"/>
-            <w:r>
-              <w:rPr>
-                <w:sz w:val="24"/>
-                <w:szCs w:val="24"/>
-              </w:rPr>
-              <w:t>log n)</w:t>
+            <w:r>
+              <w:rPr>
+                <w:sz w:val="24"/>
+                <w:szCs w:val="24"/>
+              </w:rPr>
+              <w:t>O(n)</w:t>
             </w:r>
           </w:p>
         </w:tc>
@@ -2770,8 +3658,125 @@
                 <w:sz w:val="24"/>
                 <w:szCs w:val="24"/>
               </w:rPr>
+              <w:t>1</w:t>
+            </w:r>
+            <w:r>
+              <w:rPr>
+                <w:sz w:val="24"/>
+                <w:szCs w:val="24"/>
+              </w:rPr>
+              <w:t>.</w:t>
+            </w:r>
+            <w:r>
+              <w:rPr>
+                <w:sz w:val="24"/>
+                <w:szCs w:val="24"/>
+              </w:rPr>
+              <w:t>000</w:t>
+            </w:r>
+          </w:p>
+        </w:tc>
+        <w:tc>
+          <w:tcPr>
+            <w:tcW w:w="1995" w:type="dxa"/>
+          </w:tcPr>
+          <w:p>
+            <w:pPr>
+              <w:spacing w:after="240"/>
+              <w:rPr>
+                <w:sz w:val="24"/>
+                <w:szCs w:val="24"/>
+              </w:rPr>
+            </w:pPr>
+            <w:r>
+              <w:rPr>
+                <w:sz w:val="24"/>
+                <w:szCs w:val="24"/>
+              </w:rPr>
+              <w:t>0.001600</w:t>
+            </w:r>
+          </w:p>
+        </w:tc>
+      </w:tr>
+      <w:tr>
+        <w:trPr>
+          <w:trHeight w:val="555"/>
+        </w:trPr>
+        <w:tc>
+          <w:tcPr>
+            <w:tcW w:w="2200" w:type="dxa"/>
+          </w:tcPr>
+          <w:p>
+            <w:pPr>
+              <w:spacing w:after="240"/>
+              <w:rPr>
+                <w:sz w:val="24"/>
+                <w:szCs w:val="24"/>
+              </w:rPr>
+            </w:pPr>
+            <w:r>
+              <w:rPr>
+                <w:sz w:val="24"/>
+                <w:szCs w:val="24"/>
+              </w:rPr>
+              <w:t>10.000</w:t>
+            </w:r>
+          </w:p>
+        </w:tc>
+        <w:tc>
+          <w:tcPr>
+            <w:tcW w:w="1750" w:type="dxa"/>
+          </w:tcPr>
+          <w:p>
+            <w:pPr>
+              <w:spacing w:after="240"/>
+              <w:rPr>
+                <w:sz w:val="24"/>
+                <w:szCs w:val="24"/>
+              </w:rPr>
+            </w:pPr>
+            <w:r>
+              <w:rPr>
+                <w:sz w:val="24"/>
+                <w:szCs w:val="24"/>
+              </w:rPr>
+              <w:t>O(n)</w:t>
+            </w:r>
+          </w:p>
+        </w:tc>
+        <w:tc>
+          <w:tcPr>
+            <w:tcW w:w="1968" w:type="dxa"/>
+          </w:tcPr>
+          <w:p>
+            <w:pPr>
+              <w:spacing w:after="240"/>
+              <w:rPr>
+                <w:sz w:val="24"/>
+                <w:szCs w:val="24"/>
+              </w:rPr>
+            </w:pPr>
+            <w:r>
+              <w:rPr>
+                <w:sz w:val="24"/>
+                <w:szCs w:val="24"/>
+              </w:rPr>
               <w:t>10</w:t>
             </w:r>
+            <w:r>
+              <w:rPr>
+                <w:sz w:val="24"/>
+                <w:szCs w:val="24"/>
+              </w:rPr>
+              <w:t>.</w:t>
+            </w:r>
+            <w:r>
+              <w:rPr>
+                <w:sz w:val="24"/>
+                <w:szCs w:val="24"/>
+              </w:rPr>
+              <w:t>000</w:t>
+            </w:r>
           </w:p>
         </w:tc>
         <w:tc>
@@ -2791,12 +3796,224 @@
                 <w:sz w:val="24"/>
                 <w:szCs w:val="24"/>
               </w:rPr>
-              <w:t>0.000034</w:t>
+              <w:t>0.003645</w:t>
+            </w:r>
+          </w:p>
+        </w:tc>
+      </w:tr>
+      <w:tr>
+        <w:trPr>
+          <w:trHeight w:val="555"/>
+        </w:trPr>
+        <w:tc>
+          <w:tcPr>
+            <w:tcW w:w="2200" w:type="dxa"/>
+          </w:tcPr>
+          <w:p>
+            <w:pPr>
+              <w:spacing w:after="240"/>
+              <w:rPr>
+                <w:sz w:val="24"/>
+                <w:szCs w:val="24"/>
+              </w:rPr>
+            </w:pPr>
+            <w:r>
+              <w:rPr>
+                <w:sz w:val="24"/>
+                <w:szCs w:val="24"/>
+              </w:rPr>
+              <w:t>100.000</w:t>
+            </w:r>
+          </w:p>
+        </w:tc>
+        <w:tc>
+          <w:tcPr>
+            <w:tcW w:w="1750" w:type="dxa"/>
+          </w:tcPr>
+          <w:p>
+            <w:pPr>
+              <w:spacing w:after="240"/>
+              <w:rPr>
+                <w:sz w:val="24"/>
+                <w:szCs w:val="24"/>
+              </w:rPr>
+            </w:pPr>
+            <w:r>
+              <w:rPr>
+                <w:sz w:val="24"/>
+                <w:szCs w:val="24"/>
+              </w:rPr>
+              <w:t>O(n)</w:t>
+            </w:r>
+          </w:p>
+        </w:tc>
+        <w:tc>
+          <w:tcPr>
+            <w:tcW w:w="1968" w:type="dxa"/>
+          </w:tcPr>
+          <w:p>
+            <w:pPr>
+              <w:spacing w:after="240"/>
+              <w:rPr>
+                <w:sz w:val="24"/>
+                <w:szCs w:val="24"/>
+              </w:rPr>
+            </w:pPr>
+            <w:r>
+              <w:rPr>
+                <w:sz w:val="24"/>
+                <w:szCs w:val="24"/>
+              </w:rPr>
+              <w:t>100</w:t>
+            </w:r>
+            <w:r>
+              <w:rPr>
+                <w:sz w:val="24"/>
+                <w:szCs w:val="24"/>
+              </w:rPr>
+              <w:t>.</w:t>
+            </w:r>
+            <w:r>
+              <w:rPr>
+                <w:sz w:val="24"/>
+                <w:szCs w:val="24"/>
+              </w:rPr>
+              <w:t>000</w:t>
+            </w:r>
+          </w:p>
+        </w:tc>
+        <w:tc>
+          <w:tcPr>
+            <w:tcW w:w="1995" w:type="dxa"/>
+          </w:tcPr>
+          <w:p>
+            <w:pPr>
+              <w:spacing w:after="240"/>
+              <w:rPr>
+                <w:sz w:val="24"/>
+                <w:szCs w:val="24"/>
+              </w:rPr>
+            </w:pPr>
+            <w:r>
+              <w:rPr>
+                <w:sz w:val="24"/>
+                <w:szCs w:val="24"/>
+              </w:rPr>
+              <w:t>0.035087</w:t>
+            </w:r>
+          </w:p>
+        </w:tc>
+      </w:tr>
+      <w:tr>
+        <w:trPr>
+          <w:trHeight w:val="555"/>
+        </w:trPr>
+        <w:tc>
+          <w:tcPr>
+            <w:tcW w:w="2200" w:type="dxa"/>
+          </w:tcPr>
+          <w:p>
+            <w:pPr>
+              <w:spacing w:after="240"/>
+              <w:rPr>
+                <w:sz w:val="24"/>
+                <w:szCs w:val="24"/>
+              </w:rPr>
+            </w:pPr>
+            <w:r>
+              <w:rPr>
+                <w:sz w:val="24"/>
+                <w:szCs w:val="24"/>
+              </w:rPr>
+              <w:t>1.000.000</w:t>
+            </w:r>
+          </w:p>
+        </w:tc>
+        <w:tc>
+          <w:tcPr>
+            <w:tcW w:w="1750" w:type="dxa"/>
+          </w:tcPr>
+          <w:p>
+            <w:pPr>
+              <w:spacing w:after="240"/>
+              <w:rPr>
+                <w:sz w:val="24"/>
+                <w:szCs w:val="24"/>
+              </w:rPr>
+            </w:pPr>
+            <w:r>
+              <w:rPr>
+                <w:sz w:val="24"/>
+                <w:szCs w:val="24"/>
+              </w:rPr>
+              <w:t>O(n)</w:t>
+            </w:r>
+          </w:p>
+        </w:tc>
+        <w:tc>
+          <w:tcPr>
+            <w:tcW w:w="1968" w:type="dxa"/>
+          </w:tcPr>
+          <w:p>
+            <w:pPr>
+              <w:spacing w:after="240"/>
+              <w:rPr>
+                <w:sz w:val="24"/>
+                <w:szCs w:val="24"/>
+              </w:rPr>
+            </w:pPr>
+            <w:r>
+              <w:rPr>
+                <w:sz w:val="24"/>
+                <w:szCs w:val="24"/>
+              </w:rPr>
+              <w:t>1.000.000</w:t>
+            </w:r>
+          </w:p>
+        </w:tc>
+        <w:tc>
+          <w:tcPr>
+            <w:tcW w:w="1995" w:type="dxa"/>
+          </w:tcPr>
+          <w:p>
+            <w:pPr>
+              <w:spacing w:after="240"/>
+              <w:rPr>
+                <w:sz w:val="24"/>
+                <w:szCs w:val="24"/>
+              </w:rPr>
+            </w:pPr>
+            <w:r>
+              <w:rPr>
+                <w:sz w:val="24"/>
+                <w:szCs w:val="24"/>
+              </w:rPr>
+              <w:t>0.158324</w:t>
             </w:r>
           </w:p>
         </w:tc>
       </w:tr>
     </w:tbl>
+    <w:p>
+      <w:pPr>
+        <w:spacing w:after="240"/>
+        <w:ind w:left="720"/>
+        <w:rPr>
+          <w:sz w:val="24"/>
+          <w:szCs w:val="24"/>
+        </w:rPr>
+      </w:pPr>
+    </w:p>
+    <w:p>
+      <w:pPr>
+        <w:spacing w:after="240"/>
+        <w:ind w:left="720"/>
+        <w:rPr>
+          <w:sz w:val="24"/>
+          <w:szCs w:val="24"/>
+        </w:rPr>
+      </w:pPr>
+    </w:p>
     <w:p>
       <w:pPr>
         <w:spacing w:after="240"/>
@@ -2859,12 +4076,21 @@
                 <w:szCs w:val="24"/>
               </w:rPr>
             </w:pPr>
-            <w:r>
-              <w:rPr>
-                <w:sz w:val="24"/>
-                <w:szCs w:val="24"/>
-              </w:rPr>
-              <w:t>Linear Search</w:t>
+            <w:proofErr w:type="spellStart"/>
+            <w:r>
+              <w:rPr>
+                <w:sz w:val="24"/>
+                <w:szCs w:val="24"/>
+              </w:rPr>
+              <w:t>Binary</w:t>
+            </w:r>
+            <w:proofErr w:type="spellEnd"/>
+            <w:r>
+              <w:rPr>
+                <w:sz w:val="24"/>
+                <w:szCs w:val="24"/>
+              </w:rPr>
+              <w:t xml:space="preserve"> Search</w:t>
             </w:r>
           </w:p>
         </w:tc>
@@ -2934,7 +4160,21 @@
                 <w:sz w:val="24"/>
                 <w:szCs w:val="24"/>
               </w:rPr>
-              <w:t>10000</w:t>
+              <w:t>1</w:t>
+            </w:r>
+            <w:r>
+              <w:rPr>
+                <w:sz w:val="24"/>
+                <w:szCs w:val="24"/>
+              </w:rPr>
+              <w:t>.</w:t>
+            </w:r>
+            <w:r>
+              <w:rPr>
+                <w:sz w:val="24"/>
+                <w:szCs w:val="24"/>
+              </w:rPr>
+              <w:t>000</w:t>
             </w:r>
           </w:p>
         </w:tc>
@@ -2950,12 +4190,28 @@
                 <w:szCs w:val="24"/>
               </w:rPr>
             </w:pPr>
-            <w:r>
-              <w:rPr>
-                <w:sz w:val="24"/>
-                <w:szCs w:val="24"/>
-              </w:rPr>
-              <w:t>O(n)</w:t>
+            <w:proofErr w:type="gramStart"/>
+            <w:r>
+              <w:rPr>
+                <w:sz w:val="24"/>
+                <w:szCs w:val="24"/>
+              </w:rPr>
+              <w:t>O(</w:t>
+            </w:r>
+            <w:proofErr w:type="gramEnd"/>
+            <w:r>
+              <w:rPr>
+                <w:sz w:val="24"/>
+                <w:szCs w:val="24"/>
+              </w:rPr>
+              <w:t xml:space="preserve">log </w:t>
+            </w:r>
+            <w:r>
+              <w:rPr>
+                <w:sz w:val="24"/>
+                <w:szCs w:val="24"/>
+              </w:rPr>
+              <w:t>n)</w:t>
             </w:r>
           </w:p>
         </w:tc>
@@ -2976,7 +4232,7 @@
                 <w:sz w:val="24"/>
                 <w:szCs w:val="24"/>
               </w:rPr>
-              <w:t>2004</w:t>
+              <w:t>9</w:t>
             </w:r>
           </w:p>
         </w:tc>
@@ -2997,133 +4253,14 @@
                 <w:sz w:val="24"/>
                 <w:szCs w:val="24"/>
               </w:rPr>
-              <w:t>0.001437</w:t>
-            </w:r>
-          </w:p>
-        </w:tc>
-      </w:tr>
-    </w:tbl>
-    <w:p>
-      <w:pPr>
-        <w:spacing w:after="240"/>
-        <w:ind w:left="720"/>
-        <w:rPr>
-          <w:sz w:val="24"/>
-          <w:szCs w:val="24"/>
-        </w:rPr>
-      </w:pPr>
-    </w:p>
-    <w:tbl>
-      <w:tblPr>
-        <w:tblStyle w:val="Tabelacomgrade"/>
-        <w:tblW w:w="7913" w:type="dxa"/>
-        <w:tblInd w:w="-5" w:type="dxa"/>
-        <w:tblLook w:val="04A0" w:firstRow="1" w:lastRow="0" w:firstColumn="1" w:lastColumn="0" w:noHBand="0" w:noVBand="1"/>
-      </w:tblPr>
-      <w:tblGrid>
-        <w:gridCol w:w="2200"/>
-        <w:gridCol w:w="1750"/>
-        <w:gridCol w:w="1968"/>
-        <w:gridCol w:w="1995"/>
-      </w:tblGrid>
-      <w:tr>
-        <w:trPr>
-          <w:trHeight w:val="850"/>
-        </w:trPr>
-        <w:tc>
-          <w:tcPr>
-            <w:tcW w:w="2200" w:type="dxa"/>
-            <w:shd w:val="clear" w:color="auto" w:fill="BFBFBF" w:themeFill="background1" w:themeFillShade="BF"/>
-          </w:tcPr>
-          <w:p>
-            <w:pPr>
-              <w:spacing w:after="240"/>
-              <w:rPr>
-                <w:sz w:val="24"/>
-                <w:szCs w:val="24"/>
-              </w:rPr>
-            </w:pPr>
-            <w:r>
-              <w:rPr>
-                <w:sz w:val="24"/>
-                <w:szCs w:val="24"/>
-              </w:rPr>
-              <w:t>Tamanho</w:t>
-            </w:r>
-          </w:p>
-        </w:tc>
-        <w:tc>
-          <w:tcPr>
-            <w:tcW w:w="1750" w:type="dxa"/>
-            <w:shd w:val="clear" w:color="auto" w:fill="BFBFBF" w:themeFill="background1" w:themeFillShade="BF"/>
-          </w:tcPr>
-          <w:p>
-            <w:pPr>
-              <w:spacing w:after="240"/>
-              <w:rPr>
-                <w:sz w:val="24"/>
-                <w:szCs w:val="24"/>
-              </w:rPr>
-            </w:pPr>
-            <w:proofErr w:type="spellStart"/>
-            <w:r>
-              <w:rPr>
-                <w:sz w:val="24"/>
-                <w:szCs w:val="24"/>
-              </w:rPr>
-              <w:t>Binary</w:t>
-            </w:r>
-            <w:proofErr w:type="spellEnd"/>
-            <w:r>
-              <w:rPr>
-                <w:sz w:val="24"/>
-                <w:szCs w:val="24"/>
-              </w:rPr>
-              <w:t xml:space="preserve"> Search</w:t>
-            </w:r>
-          </w:p>
-        </w:tc>
-        <w:tc>
-          <w:tcPr>
-            <w:tcW w:w="1968" w:type="dxa"/>
-            <w:shd w:val="clear" w:color="auto" w:fill="BFBFBF" w:themeFill="background1" w:themeFillShade="BF"/>
-          </w:tcPr>
-          <w:p>
-            <w:pPr>
-              <w:spacing w:after="240"/>
-              <w:rPr>
-                <w:sz w:val="24"/>
-                <w:szCs w:val="24"/>
-              </w:rPr>
-            </w:pPr>
-            <w:r>
-              <w:rPr>
-                <w:sz w:val="24"/>
-                <w:szCs w:val="24"/>
-              </w:rPr>
-              <w:t>Visitas</w:t>
-            </w:r>
-          </w:p>
-        </w:tc>
-        <w:tc>
-          <w:tcPr>
-            <w:tcW w:w="1995" w:type="dxa"/>
-            <w:shd w:val="clear" w:color="auto" w:fill="BFBFBF" w:themeFill="background1" w:themeFillShade="BF"/>
-          </w:tcPr>
-          <w:p>
-            <w:pPr>
-              <w:spacing w:after="240"/>
-              <w:rPr>
-                <w:sz w:val="24"/>
-                <w:szCs w:val="24"/>
-              </w:rPr>
-            </w:pPr>
-            <w:r>
-              <w:rPr>
-                <w:sz w:val="24"/>
-                <w:szCs w:val="24"/>
-              </w:rPr>
-              <w:t>Tempo(s)</w:t>
+              <w:t>0.00</w:t>
+            </w:r>
+            <w:r>
+              <w:rPr>
+                <w:sz w:val="24"/>
+                <w:szCs w:val="24"/>
+              </w:rPr>
+              <w:t>0044</w:t>
             </w:r>
           </w:p>
         </w:tc>
@@ -3149,7 +4286,7 @@
                 <w:sz w:val="24"/>
                 <w:szCs w:val="24"/>
               </w:rPr>
-              <w:t>10000</w:t>
+              <w:t>10.000</w:t>
             </w:r>
           </w:p>
         </w:tc>
@@ -3221,131 +4358,7 @@
                 <w:sz w:val="24"/>
                 <w:szCs w:val="24"/>
               </w:rPr>
-              <w:t>0.000029</w:t>
-            </w:r>
-          </w:p>
-        </w:tc>
-      </w:tr>
-    </w:tbl>
-    <w:p>
-      <w:pPr>
-        <w:spacing w:after="240"/>
-        <w:ind w:left="720"/>
-        <w:rPr>
-          <w:sz w:val="24"/>
-          <w:szCs w:val="24"/>
-        </w:rPr>
-      </w:pPr>
-    </w:p>
-    <w:tbl>
-      <w:tblPr>
-        <w:tblStyle w:val="Tabelacomgrade"/>
-        <w:tblW w:w="7913" w:type="dxa"/>
-        <w:tblInd w:w="-5" w:type="dxa"/>
-        <w:tblLook w:val="04A0" w:firstRow="1" w:lastRow="0" w:firstColumn="1" w:lastColumn="0" w:noHBand="0" w:noVBand="1"/>
-      </w:tblPr>
-      <w:tblGrid>
-        <w:gridCol w:w="2200"/>
-        <w:gridCol w:w="1750"/>
-        <w:gridCol w:w="1968"/>
-        <w:gridCol w:w="1995"/>
-      </w:tblGrid>
-      <w:tr>
-        <w:trPr>
-          <w:trHeight w:val="850"/>
-        </w:trPr>
-        <w:tc>
-          <w:tcPr>
-            <w:tcW w:w="2200" w:type="dxa"/>
-            <w:shd w:val="clear" w:color="auto" w:fill="BFBFBF" w:themeFill="background1" w:themeFillShade="BF"/>
-          </w:tcPr>
-          <w:p>
-            <w:pPr>
-              <w:spacing w:after="240"/>
-              <w:rPr>
-                <w:sz w:val="24"/>
-                <w:szCs w:val="24"/>
-              </w:rPr>
-            </w:pPr>
-            <w:r>
-              <w:rPr>
-                <w:sz w:val="24"/>
-                <w:szCs w:val="24"/>
-              </w:rPr>
-              <w:t>Tamanho</w:t>
-            </w:r>
-          </w:p>
-        </w:tc>
-        <w:tc>
-          <w:tcPr>
-            <w:tcW w:w="1750" w:type="dxa"/>
-            <w:shd w:val="clear" w:color="auto" w:fill="BFBFBF" w:themeFill="background1" w:themeFillShade="BF"/>
-          </w:tcPr>
-          <w:p>
-            <w:pPr>
-              <w:spacing w:after="240"/>
-              <w:rPr>
-                <w:sz w:val="24"/>
-                <w:szCs w:val="24"/>
-              </w:rPr>
-            </w:pPr>
-            <w:r>
-              <w:rPr>
-                <w:sz w:val="24"/>
-                <w:szCs w:val="24"/>
-              </w:rPr>
-              <w:t>Linear</w:t>
-            </w:r>
-            <w:r>
-              <w:rPr>
-                <w:sz w:val="24"/>
-                <w:szCs w:val="24"/>
-              </w:rPr>
-              <w:t xml:space="preserve"> Search</w:t>
-            </w:r>
-          </w:p>
-        </w:tc>
-        <w:tc>
-          <w:tcPr>
-            <w:tcW w:w="1968" w:type="dxa"/>
-            <w:shd w:val="clear" w:color="auto" w:fill="BFBFBF" w:themeFill="background1" w:themeFillShade="BF"/>
-          </w:tcPr>
-          <w:p>
-            <w:pPr>
-              <w:spacing w:after="240"/>
-              <w:rPr>
-                <w:sz w:val="24"/>
-                <w:szCs w:val="24"/>
-              </w:rPr>
-            </w:pPr>
-            <w:r>
-              <w:rPr>
-                <w:sz w:val="24"/>
-                <w:szCs w:val="24"/>
-              </w:rPr>
-              <w:t>Visitas</w:t>
-            </w:r>
-          </w:p>
-        </w:tc>
-        <w:tc>
-          <w:tcPr>
-            <w:tcW w:w="1995" w:type="dxa"/>
-            <w:shd w:val="clear" w:color="auto" w:fill="BFBFBF" w:themeFill="background1" w:themeFillShade="BF"/>
-          </w:tcPr>
-          <w:p>
-            <w:pPr>
-              <w:spacing w:after="240"/>
-              <w:rPr>
-                <w:sz w:val="24"/>
-                <w:szCs w:val="24"/>
-              </w:rPr>
-            </w:pPr>
-            <w:r>
-              <w:rPr>
-                <w:sz w:val="24"/>
-                <w:szCs w:val="24"/>
-              </w:rPr>
-              <w:t>Tempo(s)</w:t>
+              <w:t>0.000014</w:t>
             </w:r>
           </w:p>
         </w:tc>
@@ -3371,14 +4384,7 @@
                 <w:sz w:val="24"/>
                 <w:szCs w:val="24"/>
               </w:rPr>
-              <w:t>5</w:t>
-            </w:r>
-            <w:r>
-              <w:rPr>
-                <w:sz w:val="24"/>
-                <w:szCs w:val="24"/>
-              </w:rPr>
-              <w:t>0000</w:t>
+              <w:t>100.000</w:t>
             </w:r>
           </w:p>
         </w:tc>
@@ -3394,12 +4400,21 @@
                 <w:szCs w:val="24"/>
               </w:rPr>
             </w:pPr>
-            <w:r>
-              <w:rPr>
-                <w:sz w:val="24"/>
-                <w:szCs w:val="24"/>
-              </w:rPr>
-              <w:t>O(n)</w:t>
+            <w:proofErr w:type="gramStart"/>
+            <w:r>
+              <w:rPr>
+                <w:sz w:val="24"/>
+                <w:szCs w:val="24"/>
+              </w:rPr>
+              <w:t>O(</w:t>
+            </w:r>
+            <w:proofErr w:type="gramEnd"/>
+            <w:r>
+              <w:rPr>
+                <w:sz w:val="24"/>
+                <w:szCs w:val="24"/>
+              </w:rPr>
+              <w:t>log n)</w:t>
             </w:r>
           </w:p>
         </w:tc>
@@ -3420,7 +4435,7 @@
                 <w:sz w:val="24"/>
                 <w:szCs w:val="24"/>
               </w:rPr>
-              <w:t>8610</w:t>
+              <w:t>16</w:t>
             </w:r>
           </w:p>
         </w:tc>
@@ -3441,140 +4456,7 @@
                 <w:sz w:val="24"/>
                 <w:szCs w:val="24"/>
               </w:rPr>
-              <w:t>0.0</w:t>
-            </w:r>
-            <w:r>
-              <w:rPr>
-                <w:sz w:val="24"/>
-                <w:szCs w:val="24"/>
-              </w:rPr>
-              <w:t>05324</w:t>
-            </w:r>
-          </w:p>
-        </w:tc>
-      </w:tr>
-    </w:tbl>
-    <w:p>
-      <w:pPr>
-        <w:spacing w:after="240"/>
-        <w:ind w:left="720"/>
-        <w:rPr>
-          <w:sz w:val="24"/>
-          <w:szCs w:val="24"/>
-        </w:rPr>
-      </w:pPr>
-    </w:p>
-    <w:tbl>
-      <w:tblPr>
-        <w:tblStyle w:val="Tabelacomgrade"/>
-        <w:tblW w:w="7913" w:type="dxa"/>
-        <w:tblInd w:w="-5" w:type="dxa"/>
-        <w:tblLook w:val="04A0" w:firstRow="1" w:lastRow="0" w:firstColumn="1" w:lastColumn="0" w:noHBand="0" w:noVBand="1"/>
-      </w:tblPr>
-      <w:tblGrid>
-        <w:gridCol w:w="2200"/>
-        <w:gridCol w:w="1750"/>
-        <w:gridCol w:w="1968"/>
-        <w:gridCol w:w="1995"/>
-      </w:tblGrid>
-      <w:tr>
-        <w:trPr>
-          <w:trHeight w:val="850"/>
-        </w:trPr>
-        <w:tc>
-          <w:tcPr>
-            <w:tcW w:w="2200" w:type="dxa"/>
-            <w:shd w:val="clear" w:color="auto" w:fill="BFBFBF" w:themeFill="background1" w:themeFillShade="BF"/>
-          </w:tcPr>
-          <w:p>
-            <w:pPr>
-              <w:spacing w:after="240"/>
-              <w:rPr>
-                <w:sz w:val="24"/>
-                <w:szCs w:val="24"/>
-              </w:rPr>
-            </w:pPr>
-            <w:r>
-              <w:rPr>
-                <w:sz w:val="24"/>
-                <w:szCs w:val="24"/>
-              </w:rPr>
-              <w:t>Tamanho</w:t>
-            </w:r>
-          </w:p>
-        </w:tc>
-        <w:tc>
-          <w:tcPr>
-            <w:tcW w:w="1750" w:type="dxa"/>
-            <w:shd w:val="clear" w:color="auto" w:fill="BFBFBF" w:themeFill="background1" w:themeFillShade="BF"/>
-          </w:tcPr>
-          <w:p>
-            <w:pPr>
-              <w:spacing w:after="240"/>
-              <w:rPr>
-                <w:sz w:val="24"/>
-                <w:szCs w:val="24"/>
-              </w:rPr>
-            </w:pPr>
-            <w:proofErr w:type="spellStart"/>
-            <w:r>
-              <w:rPr>
-                <w:sz w:val="24"/>
-                <w:szCs w:val="24"/>
-              </w:rPr>
-              <w:t>Binary</w:t>
-            </w:r>
-            <w:proofErr w:type="spellEnd"/>
-            <w:r>
-              <w:rPr>
-                <w:sz w:val="24"/>
-                <w:szCs w:val="24"/>
-              </w:rPr>
-              <w:t xml:space="preserve"> Search</w:t>
-            </w:r>
-          </w:p>
-        </w:tc>
-        <w:tc>
-          <w:tcPr>
-            <w:tcW w:w="1968" w:type="dxa"/>
-            <w:shd w:val="clear" w:color="auto" w:fill="BFBFBF" w:themeFill="background1" w:themeFillShade="BF"/>
-          </w:tcPr>
-          <w:p>
-            <w:pPr>
-              <w:spacing w:after="240"/>
-              <w:rPr>
-                <w:sz w:val="24"/>
-                <w:szCs w:val="24"/>
-              </w:rPr>
-            </w:pPr>
-            <w:r>
-              <w:rPr>
-                <w:sz w:val="24"/>
-                <w:szCs w:val="24"/>
-              </w:rPr>
-              <w:t>Visitas</w:t>
-            </w:r>
-          </w:p>
-        </w:tc>
-        <w:tc>
-          <w:tcPr>
-            <w:tcW w:w="1995" w:type="dxa"/>
-            <w:shd w:val="clear" w:color="auto" w:fill="BFBFBF" w:themeFill="background1" w:themeFillShade="BF"/>
-          </w:tcPr>
-          <w:p>
-            <w:pPr>
-              <w:spacing w:after="240"/>
-              <w:rPr>
-                <w:sz w:val="24"/>
-                <w:szCs w:val="24"/>
-              </w:rPr>
-            </w:pPr>
-            <w:r>
-              <w:rPr>
-                <w:sz w:val="24"/>
-                <w:szCs w:val="24"/>
-              </w:rPr>
-              <w:t>Tempo(s)</w:t>
+              <w:t>0.000013</w:t>
             </w:r>
           </w:p>
         </w:tc>
@@ -3600,14 +4482,7 @@
                 <w:sz w:val="24"/>
                 <w:szCs w:val="24"/>
               </w:rPr>
-              <w:t>5</w:t>
-            </w:r>
-            <w:r>
-              <w:rPr>
-                <w:sz w:val="24"/>
-                <w:szCs w:val="24"/>
-              </w:rPr>
-              <w:t>0000</w:t>
+              <w:t>1.000.000</w:t>
             </w:r>
           </w:p>
         </w:tc>
@@ -3658,14 +4533,7 @@
                 <w:sz w:val="24"/>
                 <w:szCs w:val="24"/>
               </w:rPr>
-              <w:t>1</w:t>
-            </w:r>
-            <w:r>
-              <w:rPr>
-                <w:sz w:val="24"/>
-                <w:szCs w:val="24"/>
-              </w:rPr>
-              <w:t>6</w:t>
+              <w:t>19</w:t>
             </w:r>
           </w:p>
         </w:tc>
@@ -3686,14 +4554,7 @@
                 <w:sz w:val="24"/>
                 <w:szCs w:val="24"/>
               </w:rPr>
-              <w:t>0.0000</w:t>
-            </w:r>
-            <w:r>
-              <w:rPr>
-                <w:sz w:val="24"/>
-                <w:szCs w:val="24"/>
-              </w:rPr>
-              <w:t>53</w:t>
+              <w:t>0.000011</w:t>
             </w:r>
           </w:p>
         </w:tc>
@@ -3711,1411 +4572,10 @@
     </w:p>
     <w:p>
       <w:pPr>
-        <w:spacing w:after="240"/>
-        <w:ind w:left="720"/>
-        <w:rPr>
-          <w:sz w:val="24"/>
-          <w:szCs w:val="24"/>
-        </w:rPr>
-      </w:pPr>
-    </w:p>
-    <w:p>
-      <w:pPr>
-        <w:spacing w:after="240"/>
-        <w:ind w:left="720"/>
-        <w:rPr>
-          <w:sz w:val="24"/>
-          <w:szCs w:val="24"/>
-        </w:rPr>
-      </w:pPr>
-    </w:p>
-    <w:p>
-      <w:pPr>
-        <w:spacing w:after="240"/>
-        <w:ind w:left="720"/>
-        <w:rPr>
-          <w:sz w:val="24"/>
-          <w:szCs w:val="24"/>
-        </w:rPr>
-      </w:pPr>
-    </w:p>
-    <w:p>
-      <w:pPr>
-        <w:pStyle w:val="PargrafodaLista"/>
-        <w:numPr>
-          <w:ilvl w:val="0"/>
-          <w:numId w:val="11"/>
-        </w:numPr>
-        <w:spacing w:after="240"/>
+        <w:ind w:firstLine="720"/>
         <w:rPr>
           <w:b/>
           <w:bCs/>
-          <w:sz w:val="24"/>
-          <w:szCs w:val="24"/>
-        </w:rPr>
-      </w:pPr>
-      <w:r>
-        <w:rPr>
-          <w:b/>
-          <w:bCs/>
-          <w:sz w:val="24"/>
-          <w:szCs w:val="24"/>
-        </w:rPr>
-        <w:t>Pior Caso – Alvo Ausente</w:t>
-      </w:r>
-    </w:p>
-    <w:tbl>
-      <w:tblPr>
-        <w:tblStyle w:val="Tabelacomgrade"/>
-        <w:tblW w:w="7913" w:type="dxa"/>
-        <w:tblInd w:w="-5" w:type="dxa"/>
-        <w:tblLook w:val="04A0" w:firstRow="1" w:lastRow="0" w:firstColumn="1" w:lastColumn="0" w:noHBand="0" w:noVBand="1"/>
-      </w:tblPr>
-      <w:tblGrid>
-        <w:gridCol w:w="2200"/>
-        <w:gridCol w:w="1750"/>
-        <w:gridCol w:w="1968"/>
-        <w:gridCol w:w="1995"/>
-      </w:tblGrid>
-      <w:tr>
-        <w:trPr>
-          <w:trHeight w:val="850"/>
-        </w:trPr>
-        <w:tc>
-          <w:tcPr>
-            <w:tcW w:w="2200" w:type="dxa"/>
-            <w:shd w:val="clear" w:color="auto" w:fill="BFBFBF" w:themeFill="background1" w:themeFillShade="BF"/>
-          </w:tcPr>
-          <w:p>
-            <w:pPr>
-              <w:spacing w:after="240"/>
-              <w:rPr>
-                <w:sz w:val="24"/>
-                <w:szCs w:val="24"/>
-              </w:rPr>
-            </w:pPr>
-            <w:r>
-              <w:rPr>
-                <w:sz w:val="24"/>
-                <w:szCs w:val="24"/>
-              </w:rPr>
-              <w:t>Tamanho</w:t>
-            </w:r>
-          </w:p>
-        </w:tc>
-        <w:tc>
-          <w:tcPr>
-            <w:tcW w:w="1750" w:type="dxa"/>
-            <w:shd w:val="clear" w:color="auto" w:fill="BFBFBF" w:themeFill="background1" w:themeFillShade="BF"/>
-          </w:tcPr>
-          <w:p>
-            <w:pPr>
-              <w:spacing w:after="240"/>
-              <w:rPr>
-                <w:sz w:val="24"/>
-                <w:szCs w:val="24"/>
-              </w:rPr>
-            </w:pPr>
-            <w:r>
-              <w:rPr>
-                <w:sz w:val="24"/>
-                <w:szCs w:val="24"/>
-              </w:rPr>
-              <w:t>Linear Search</w:t>
-            </w:r>
-          </w:p>
-        </w:tc>
-        <w:tc>
-          <w:tcPr>
-            <w:tcW w:w="1968" w:type="dxa"/>
-            <w:shd w:val="clear" w:color="auto" w:fill="BFBFBF" w:themeFill="background1" w:themeFillShade="BF"/>
-          </w:tcPr>
-          <w:p>
-            <w:pPr>
-              <w:spacing w:after="240"/>
-              <w:rPr>
-                <w:sz w:val="24"/>
-                <w:szCs w:val="24"/>
-              </w:rPr>
-            </w:pPr>
-            <w:r>
-              <w:rPr>
-                <w:sz w:val="24"/>
-                <w:szCs w:val="24"/>
-              </w:rPr>
-              <w:t>Visitas</w:t>
-            </w:r>
-          </w:p>
-        </w:tc>
-        <w:tc>
-          <w:tcPr>
-            <w:tcW w:w="1995" w:type="dxa"/>
-            <w:shd w:val="clear" w:color="auto" w:fill="BFBFBF" w:themeFill="background1" w:themeFillShade="BF"/>
-          </w:tcPr>
-          <w:p>
-            <w:pPr>
-              <w:spacing w:after="240"/>
-              <w:rPr>
-                <w:sz w:val="24"/>
-                <w:szCs w:val="24"/>
-              </w:rPr>
-            </w:pPr>
-            <w:r>
-              <w:rPr>
-                <w:sz w:val="24"/>
-                <w:szCs w:val="24"/>
-              </w:rPr>
-              <w:t>Tempo(s)</w:t>
-            </w:r>
-          </w:p>
-        </w:tc>
-      </w:tr>
-      <w:tr>
-        <w:trPr>
-          <w:trHeight w:val="555"/>
-        </w:trPr>
-        <w:tc>
-          <w:tcPr>
-            <w:tcW w:w="2200" w:type="dxa"/>
-          </w:tcPr>
-          <w:p>
-            <w:pPr>
-              <w:spacing w:after="240"/>
-              <w:rPr>
-                <w:sz w:val="24"/>
-                <w:szCs w:val="24"/>
-              </w:rPr>
-            </w:pPr>
-            <w:r>
-              <w:rPr>
-                <w:sz w:val="24"/>
-                <w:szCs w:val="24"/>
-              </w:rPr>
-              <w:t>1000</w:t>
-            </w:r>
-          </w:p>
-        </w:tc>
-        <w:tc>
-          <w:tcPr>
-            <w:tcW w:w="1750" w:type="dxa"/>
-          </w:tcPr>
-          <w:p>
-            <w:pPr>
-              <w:spacing w:after="240"/>
-              <w:rPr>
-                <w:sz w:val="24"/>
-                <w:szCs w:val="24"/>
-              </w:rPr>
-            </w:pPr>
-            <w:r>
-              <w:rPr>
-                <w:sz w:val="24"/>
-                <w:szCs w:val="24"/>
-              </w:rPr>
-              <w:t>O(n)</w:t>
-            </w:r>
-          </w:p>
-        </w:tc>
-        <w:tc>
-          <w:tcPr>
-            <w:tcW w:w="1968" w:type="dxa"/>
-          </w:tcPr>
-          <w:p>
-            <w:pPr>
-              <w:spacing w:after="240"/>
-              <w:rPr>
-                <w:sz w:val="24"/>
-                <w:szCs w:val="24"/>
-              </w:rPr>
-            </w:pPr>
-            <w:r>
-              <w:rPr>
-                <w:sz w:val="24"/>
-                <w:szCs w:val="24"/>
-              </w:rPr>
-              <w:t>1000</w:t>
-            </w:r>
-          </w:p>
-        </w:tc>
-        <w:tc>
-          <w:tcPr>
-            <w:tcW w:w="1995" w:type="dxa"/>
-          </w:tcPr>
-          <w:p>
-            <w:pPr>
-              <w:spacing w:after="240"/>
-              <w:rPr>
-                <w:sz w:val="24"/>
-                <w:szCs w:val="24"/>
-              </w:rPr>
-            </w:pPr>
-            <w:r>
-              <w:rPr>
-                <w:sz w:val="24"/>
-                <w:szCs w:val="24"/>
-              </w:rPr>
-              <w:t>0.001600</w:t>
-            </w:r>
-          </w:p>
-        </w:tc>
-      </w:tr>
-    </w:tbl>
-    <w:p>
-      <w:pPr>
-        <w:spacing w:after="240"/>
-        <w:ind w:left="720"/>
-        <w:rPr>
-          <w:sz w:val="24"/>
-          <w:szCs w:val="24"/>
-        </w:rPr>
-      </w:pPr>
-    </w:p>
-    <w:tbl>
-      <w:tblPr>
-        <w:tblStyle w:val="Tabelacomgrade"/>
-        <w:tblW w:w="7913" w:type="dxa"/>
-        <w:tblInd w:w="-5" w:type="dxa"/>
-        <w:tblLook w:val="04A0" w:firstRow="1" w:lastRow="0" w:firstColumn="1" w:lastColumn="0" w:noHBand="0" w:noVBand="1"/>
-      </w:tblPr>
-      <w:tblGrid>
-        <w:gridCol w:w="2200"/>
-        <w:gridCol w:w="1750"/>
-        <w:gridCol w:w="1968"/>
-        <w:gridCol w:w="1995"/>
-      </w:tblGrid>
-      <w:tr>
-        <w:trPr>
-          <w:trHeight w:val="850"/>
-        </w:trPr>
-        <w:tc>
-          <w:tcPr>
-            <w:tcW w:w="2200" w:type="dxa"/>
-            <w:shd w:val="clear" w:color="auto" w:fill="BFBFBF" w:themeFill="background1" w:themeFillShade="BF"/>
-          </w:tcPr>
-          <w:p>
-            <w:pPr>
-              <w:spacing w:after="240"/>
-              <w:rPr>
-                <w:sz w:val="24"/>
-                <w:szCs w:val="24"/>
-              </w:rPr>
-            </w:pPr>
-            <w:r>
-              <w:rPr>
-                <w:sz w:val="24"/>
-                <w:szCs w:val="24"/>
-              </w:rPr>
-              <w:t>Tamanho</w:t>
-            </w:r>
-          </w:p>
-        </w:tc>
-        <w:tc>
-          <w:tcPr>
-            <w:tcW w:w="1750" w:type="dxa"/>
-            <w:shd w:val="clear" w:color="auto" w:fill="BFBFBF" w:themeFill="background1" w:themeFillShade="BF"/>
-          </w:tcPr>
-          <w:p>
-            <w:pPr>
-              <w:spacing w:after="240"/>
-              <w:rPr>
-                <w:sz w:val="24"/>
-                <w:szCs w:val="24"/>
-              </w:rPr>
-            </w:pPr>
-            <w:proofErr w:type="spellStart"/>
-            <w:r>
-              <w:rPr>
-                <w:sz w:val="24"/>
-                <w:szCs w:val="24"/>
-              </w:rPr>
-              <w:t>Binary</w:t>
-            </w:r>
-            <w:proofErr w:type="spellEnd"/>
-            <w:r>
-              <w:rPr>
-                <w:sz w:val="24"/>
-                <w:szCs w:val="24"/>
-              </w:rPr>
-              <w:t xml:space="preserve"> Search</w:t>
-            </w:r>
-          </w:p>
-        </w:tc>
-        <w:tc>
-          <w:tcPr>
-            <w:tcW w:w="1968" w:type="dxa"/>
-            <w:shd w:val="clear" w:color="auto" w:fill="BFBFBF" w:themeFill="background1" w:themeFillShade="BF"/>
-          </w:tcPr>
-          <w:p>
-            <w:pPr>
-              <w:spacing w:after="240"/>
-              <w:rPr>
-                <w:sz w:val="24"/>
-                <w:szCs w:val="24"/>
-              </w:rPr>
-            </w:pPr>
-            <w:r>
-              <w:rPr>
-                <w:sz w:val="24"/>
-                <w:szCs w:val="24"/>
-              </w:rPr>
-              <w:t>Visitas</w:t>
-            </w:r>
-          </w:p>
-        </w:tc>
-        <w:tc>
-          <w:tcPr>
-            <w:tcW w:w="1995" w:type="dxa"/>
-            <w:shd w:val="clear" w:color="auto" w:fill="BFBFBF" w:themeFill="background1" w:themeFillShade="BF"/>
-          </w:tcPr>
-          <w:p>
-            <w:pPr>
-              <w:spacing w:after="240"/>
-              <w:rPr>
-                <w:sz w:val="24"/>
-                <w:szCs w:val="24"/>
-              </w:rPr>
-            </w:pPr>
-            <w:r>
-              <w:rPr>
-                <w:sz w:val="24"/>
-                <w:szCs w:val="24"/>
-              </w:rPr>
-              <w:t>Tempo(s)</w:t>
-            </w:r>
-          </w:p>
-        </w:tc>
-      </w:tr>
-      <w:tr>
-        <w:trPr>
-          <w:trHeight w:val="555"/>
-        </w:trPr>
-        <w:tc>
-          <w:tcPr>
-            <w:tcW w:w="2200" w:type="dxa"/>
-          </w:tcPr>
-          <w:p>
-            <w:pPr>
-              <w:spacing w:after="240"/>
-              <w:rPr>
-                <w:sz w:val="24"/>
-                <w:szCs w:val="24"/>
-              </w:rPr>
-            </w:pPr>
-            <w:r>
-              <w:rPr>
-                <w:sz w:val="24"/>
-                <w:szCs w:val="24"/>
-              </w:rPr>
-              <w:t>1000</w:t>
-            </w:r>
-          </w:p>
-        </w:tc>
-        <w:tc>
-          <w:tcPr>
-            <w:tcW w:w="1750" w:type="dxa"/>
-          </w:tcPr>
-          <w:p>
-            <w:pPr>
-              <w:spacing w:after="240"/>
-              <w:rPr>
-                <w:sz w:val="24"/>
-                <w:szCs w:val="24"/>
-              </w:rPr>
-            </w:pPr>
-            <w:proofErr w:type="gramStart"/>
-            <w:r>
-              <w:rPr>
-                <w:sz w:val="24"/>
-                <w:szCs w:val="24"/>
-              </w:rPr>
-              <w:t>O(</w:t>
-            </w:r>
-            <w:proofErr w:type="gramEnd"/>
-            <w:r>
-              <w:rPr>
-                <w:sz w:val="24"/>
-                <w:szCs w:val="24"/>
-              </w:rPr>
-              <w:t xml:space="preserve">log </w:t>
-            </w:r>
-            <w:r>
-              <w:rPr>
-                <w:sz w:val="24"/>
-                <w:szCs w:val="24"/>
-              </w:rPr>
-              <w:t>n)</w:t>
-            </w:r>
-          </w:p>
-        </w:tc>
-        <w:tc>
-          <w:tcPr>
-            <w:tcW w:w="1968" w:type="dxa"/>
-          </w:tcPr>
-          <w:p>
-            <w:pPr>
-              <w:spacing w:after="240"/>
-              <w:rPr>
-                <w:sz w:val="24"/>
-                <w:szCs w:val="24"/>
-              </w:rPr>
-            </w:pPr>
-            <w:r>
-              <w:rPr>
-                <w:sz w:val="24"/>
-                <w:szCs w:val="24"/>
-              </w:rPr>
-              <w:t>9</w:t>
-            </w:r>
-          </w:p>
-        </w:tc>
-        <w:tc>
-          <w:tcPr>
-            <w:tcW w:w="1995" w:type="dxa"/>
-          </w:tcPr>
-          <w:p>
-            <w:pPr>
-              <w:spacing w:after="240"/>
-              <w:rPr>
-                <w:sz w:val="24"/>
-                <w:szCs w:val="24"/>
-              </w:rPr>
-            </w:pPr>
-            <w:r>
-              <w:rPr>
-                <w:sz w:val="24"/>
-                <w:szCs w:val="24"/>
-              </w:rPr>
-              <w:t>0.00</w:t>
-            </w:r>
-            <w:r>
-              <w:rPr>
-                <w:sz w:val="24"/>
-                <w:szCs w:val="24"/>
-              </w:rPr>
-              <w:t>0044</w:t>
-            </w:r>
-          </w:p>
-        </w:tc>
-      </w:tr>
-    </w:tbl>
-    <w:p>
-      <w:pPr>
-        <w:spacing w:after="240"/>
-        <w:ind w:left="720"/>
-        <w:rPr>
-          <w:sz w:val="24"/>
-          <w:szCs w:val="24"/>
-        </w:rPr>
-      </w:pPr>
-    </w:p>
-    <w:tbl>
-      <w:tblPr>
-        <w:tblStyle w:val="Tabelacomgrade"/>
-        <w:tblW w:w="7913" w:type="dxa"/>
-        <w:tblInd w:w="-5" w:type="dxa"/>
-        <w:tblLook w:val="04A0" w:firstRow="1" w:lastRow="0" w:firstColumn="1" w:lastColumn="0" w:noHBand="0" w:noVBand="1"/>
-      </w:tblPr>
-      <w:tblGrid>
-        <w:gridCol w:w="2200"/>
-        <w:gridCol w:w="1750"/>
-        <w:gridCol w:w="1968"/>
-        <w:gridCol w:w="1995"/>
-      </w:tblGrid>
-      <w:tr>
-        <w:trPr>
-          <w:trHeight w:val="850"/>
-        </w:trPr>
-        <w:tc>
-          <w:tcPr>
-            <w:tcW w:w="2200" w:type="dxa"/>
-            <w:shd w:val="clear" w:color="auto" w:fill="BFBFBF" w:themeFill="background1" w:themeFillShade="BF"/>
-          </w:tcPr>
-          <w:p>
-            <w:pPr>
-              <w:spacing w:after="240"/>
-              <w:rPr>
-                <w:sz w:val="24"/>
-                <w:szCs w:val="24"/>
-              </w:rPr>
-            </w:pPr>
-            <w:r>
-              <w:rPr>
-                <w:sz w:val="24"/>
-                <w:szCs w:val="24"/>
-              </w:rPr>
-              <w:t>Tamanho</w:t>
-            </w:r>
-          </w:p>
-        </w:tc>
-        <w:tc>
-          <w:tcPr>
-            <w:tcW w:w="1750" w:type="dxa"/>
-            <w:shd w:val="clear" w:color="auto" w:fill="BFBFBF" w:themeFill="background1" w:themeFillShade="BF"/>
-          </w:tcPr>
-          <w:p>
-            <w:pPr>
-              <w:spacing w:after="240"/>
-              <w:rPr>
-                <w:sz w:val="24"/>
-                <w:szCs w:val="24"/>
-              </w:rPr>
-            </w:pPr>
-            <w:r>
-              <w:rPr>
-                <w:sz w:val="24"/>
-                <w:szCs w:val="24"/>
-              </w:rPr>
-              <w:t>Linear Search</w:t>
-            </w:r>
-          </w:p>
-        </w:tc>
-        <w:tc>
-          <w:tcPr>
-            <w:tcW w:w="1968" w:type="dxa"/>
-            <w:shd w:val="clear" w:color="auto" w:fill="BFBFBF" w:themeFill="background1" w:themeFillShade="BF"/>
-          </w:tcPr>
-          <w:p>
-            <w:pPr>
-              <w:spacing w:after="240"/>
-              <w:rPr>
-                <w:sz w:val="24"/>
-                <w:szCs w:val="24"/>
-              </w:rPr>
-            </w:pPr>
-            <w:r>
-              <w:rPr>
-                <w:sz w:val="24"/>
-                <w:szCs w:val="24"/>
-              </w:rPr>
-              <w:t>Visitas</w:t>
-            </w:r>
-          </w:p>
-        </w:tc>
-        <w:tc>
-          <w:tcPr>
-            <w:tcW w:w="1995" w:type="dxa"/>
-            <w:shd w:val="clear" w:color="auto" w:fill="BFBFBF" w:themeFill="background1" w:themeFillShade="BF"/>
-          </w:tcPr>
-          <w:p>
-            <w:pPr>
-              <w:spacing w:after="240"/>
-              <w:rPr>
-                <w:sz w:val="24"/>
-                <w:szCs w:val="24"/>
-              </w:rPr>
-            </w:pPr>
-            <w:r>
-              <w:rPr>
-                <w:sz w:val="24"/>
-                <w:szCs w:val="24"/>
-              </w:rPr>
-              <w:t>Tempo(s)</w:t>
-            </w:r>
-          </w:p>
-        </w:tc>
-      </w:tr>
-      <w:tr>
-        <w:trPr>
-          <w:trHeight w:val="555"/>
-        </w:trPr>
-        <w:tc>
-          <w:tcPr>
-            <w:tcW w:w="2200" w:type="dxa"/>
-          </w:tcPr>
-          <w:p>
-            <w:pPr>
-              <w:spacing w:after="240"/>
-              <w:rPr>
-                <w:sz w:val="24"/>
-                <w:szCs w:val="24"/>
-              </w:rPr>
-            </w:pPr>
-            <w:r>
-              <w:rPr>
-                <w:sz w:val="24"/>
-                <w:szCs w:val="24"/>
-              </w:rPr>
-              <w:t>10000</w:t>
-            </w:r>
-          </w:p>
-        </w:tc>
-        <w:tc>
-          <w:tcPr>
-            <w:tcW w:w="1750" w:type="dxa"/>
-          </w:tcPr>
-          <w:p>
-            <w:pPr>
-              <w:spacing w:after="240"/>
-              <w:rPr>
-                <w:sz w:val="24"/>
-                <w:szCs w:val="24"/>
-              </w:rPr>
-            </w:pPr>
-            <w:r>
-              <w:rPr>
-                <w:sz w:val="24"/>
-                <w:szCs w:val="24"/>
-              </w:rPr>
-              <w:t>O(n)</w:t>
-            </w:r>
-          </w:p>
-        </w:tc>
-        <w:tc>
-          <w:tcPr>
-            <w:tcW w:w="1968" w:type="dxa"/>
-          </w:tcPr>
-          <w:p>
-            <w:pPr>
-              <w:spacing w:after="240"/>
-              <w:rPr>
-                <w:sz w:val="24"/>
-                <w:szCs w:val="24"/>
-              </w:rPr>
-            </w:pPr>
-            <w:r>
-              <w:rPr>
-                <w:sz w:val="24"/>
-                <w:szCs w:val="24"/>
-              </w:rPr>
-              <w:t>10000</w:t>
-            </w:r>
-          </w:p>
-        </w:tc>
-        <w:tc>
-          <w:tcPr>
-            <w:tcW w:w="1995" w:type="dxa"/>
-          </w:tcPr>
-          <w:p>
-            <w:pPr>
-              <w:spacing w:after="240"/>
-              <w:rPr>
-                <w:sz w:val="24"/>
-                <w:szCs w:val="24"/>
-              </w:rPr>
-            </w:pPr>
-            <w:r>
-              <w:rPr>
-                <w:sz w:val="24"/>
-                <w:szCs w:val="24"/>
-              </w:rPr>
-              <w:t>0.003645</w:t>
-            </w:r>
-          </w:p>
-        </w:tc>
-      </w:tr>
-    </w:tbl>
-    <w:p>
-      <w:pPr>
-        <w:ind w:firstLine="720"/>
-        <w:rPr>
-          <w:b/>
-          <w:bCs/>
-          <w:sz w:val="24"/>
-          <w:szCs w:val="24"/>
-        </w:rPr>
-      </w:pPr>
-    </w:p>
-    <w:p>
-      <w:pPr>
-        <w:ind w:firstLine="720"/>
-        <w:rPr>
-          <w:b/>
-          <w:bCs/>
-          <w:sz w:val="24"/>
-          <w:szCs w:val="24"/>
-        </w:rPr>
-      </w:pPr>
-    </w:p>
-    <w:tbl>
-      <w:tblPr>
-        <w:tblStyle w:val="Tabelacomgrade"/>
-        <w:tblW w:w="7913" w:type="dxa"/>
-        <w:tblInd w:w="-5" w:type="dxa"/>
-        <w:tblLook w:val="04A0" w:firstRow="1" w:lastRow="0" w:firstColumn="1" w:lastColumn="0" w:noHBand="0" w:noVBand="1"/>
-      </w:tblPr>
-      <w:tblGrid>
-        <w:gridCol w:w="2200"/>
-        <w:gridCol w:w="1750"/>
-        <w:gridCol w:w="1968"/>
-        <w:gridCol w:w="1995"/>
-      </w:tblGrid>
-      <w:tr>
-        <w:trPr>
-          <w:trHeight w:val="850"/>
-        </w:trPr>
-        <w:tc>
-          <w:tcPr>
-            <w:tcW w:w="2200" w:type="dxa"/>
-            <w:shd w:val="clear" w:color="auto" w:fill="BFBFBF" w:themeFill="background1" w:themeFillShade="BF"/>
-          </w:tcPr>
-          <w:p>
-            <w:pPr>
-              <w:spacing w:after="240"/>
-              <w:rPr>
-                <w:sz w:val="24"/>
-                <w:szCs w:val="24"/>
-              </w:rPr>
-            </w:pPr>
-            <w:r>
-              <w:rPr>
-                <w:sz w:val="24"/>
-                <w:szCs w:val="24"/>
-              </w:rPr>
-              <w:t>Tamanho</w:t>
-            </w:r>
-          </w:p>
-        </w:tc>
-        <w:tc>
-          <w:tcPr>
-            <w:tcW w:w="1750" w:type="dxa"/>
-            <w:shd w:val="clear" w:color="auto" w:fill="BFBFBF" w:themeFill="background1" w:themeFillShade="BF"/>
-          </w:tcPr>
-          <w:p>
-            <w:pPr>
-              <w:spacing w:after="240"/>
-              <w:rPr>
-                <w:sz w:val="24"/>
-                <w:szCs w:val="24"/>
-              </w:rPr>
-            </w:pPr>
-            <w:proofErr w:type="spellStart"/>
-            <w:r>
-              <w:rPr>
-                <w:sz w:val="24"/>
-                <w:szCs w:val="24"/>
-              </w:rPr>
-              <w:t>Binary</w:t>
-            </w:r>
-            <w:proofErr w:type="spellEnd"/>
-            <w:r>
-              <w:rPr>
-                <w:sz w:val="24"/>
-                <w:szCs w:val="24"/>
-              </w:rPr>
-              <w:t xml:space="preserve"> Search</w:t>
-            </w:r>
-          </w:p>
-        </w:tc>
-        <w:tc>
-          <w:tcPr>
-            <w:tcW w:w="1968" w:type="dxa"/>
-            <w:shd w:val="clear" w:color="auto" w:fill="BFBFBF" w:themeFill="background1" w:themeFillShade="BF"/>
-          </w:tcPr>
-          <w:p>
-            <w:pPr>
-              <w:spacing w:after="240"/>
-              <w:rPr>
-                <w:sz w:val="24"/>
-                <w:szCs w:val="24"/>
-              </w:rPr>
-            </w:pPr>
-            <w:r>
-              <w:rPr>
-                <w:sz w:val="24"/>
-                <w:szCs w:val="24"/>
-              </w:rPr>
-              <w:t>Visitas</w:t>
-            </w:r>
-          </w:p>
-        </w:tc>
-        <w:tc>
-          <w:tcPr>
-            <w:tcW w:w="1995" w:type="dxa"/>
-            <w:shd w:val="clear" w:color="auto" w:fill="BFBFBF" w:themeFill="background1" w:themeFillShade="BF"/>
-          </w:tcPr>
-          <w:p>
-            <w:pPr>
-              <w:spacing w:after="240"/>
-              <w:rPr>
-                <w:sz w:val="24"/>
-                <w:szCs w:val="24"/>
-              </w:rPr>
-            </w:pPr>
-            <w:r>
-              <w:rPr>
-                <w:sz w:val="24"/>
-                <w:szCs w:val="24"/>
-              </w:rPr>
-              <w:t>Tempo(s)</w:t>
-            </w:r>
-          </w:p>
-        </w:tc>
-      </w:tr>
-      <w:tr>
-        <w:trPr>
-          <w:trHeight w:val="555"/>
-        </w:trPr>
-        <w:tc>
-          <w:tcPr>
-            <w:tcW w:w="2200" w:type="dxa"/>
-          </w:tcPr>
-          <w:p>
-            <w:pPr>
-              <w:spacing w:after="240"/>
-              <w:rPr>
-                <w:sz w:val="24"/>
-                <w:szCs w:val="24"/>
-              </w:rPr>
-            </w:pPr>
-            <w:r>
-              <w:rPr>
-                <w:sz w:val="24"/>
-                <w:szCs w:val="24"/>
-              </w:rPr>
-              <w:t>10000</w:t>
-            </w:r>
-          </w:p>
-        </w:tc>
-        <w:tc>
-          <w:tcPr>
-            <w:tcW w:w="1750" w:type="dxa"/>
-          </w:tcPr>
-          <w:p>
-            <w:pPr>
-              <w:spacing w:after="240"/>
-              <w:rPr>
-                <w:sz w:val="24"/>
-                <w:szCs w:val="24"/>
-              </w:rPr>
-            </w:pPr>
-            <w:proofErr w:type="gramStart"/>
-            <w:r>
-              <w:rPr>
-                <w:sz w:val="24"/>
-                <w:szCs w:val="24"/>
-              </w:rPr>
-              <w:t>O(</w:t>
-            </w:r>
-            <w:proofErr w:type="gramEnd"/>
-            <w:r>
-              <w:rPr>
-                <w:sz w:val="24"/>
-                <w:szCs w:val="24"/>
-              </w:rPr>
-              <w:t>log n)</w:t>
-            </w:r>
-          </w:p>
-        </w:tc>
-        <w:tc>
-          <w:tcPr>
-            <w:tcW w:w="1968" w:type="dxa"/>
-          </w:tcPr>
-          <w:p>
-            <w:pPr>
-              <w:spacing w:after="240"/>
-              <w:rPr>
-                <w:sz w:val="24"/>
-                <w:szCs w:val="24"/>
-              </w:rPr>
-            </w:pPr>
-            <w:r>
-              <w:rPr>
-                <w:sz w:val="24"/>
-                <w:szCs w:val="24"/>
-              </w:rPr>
-              <w:t>13</w:t>
-            </w:r>
-          </w:p>
-        </w:tc>
-        <w:tc>
-          <w:tcPr>
-            <w:tcW w:w="1995" w:type="dxa"/>
-          </w:tcPr>
-          <w:p>
-            <w:pPr>
-              <w:spacing w:after="240"/>
-              <w:rPr>
-                <w:sz w:val="24"/>
-                <w:szCs w:val="24"/>
-              </w:rPr>
-            </w:pPr>
-            <w:r>
-              <w:rPr>
-                <w:sz w:val="24"/>
-                <w:szCs w:val="24"/>
-              </w:rPr>
-              <w:t>0.000014</w:t>
-            </w:r>
-          </w:p>
-        </w:tc>
-      </w:tr>
-    </w:tbl>
-    <w:p>
-      <w:pPr>
-        <w:ind w:firstLine="720"/>
-        <w:rPr>
-          <w:b/>
-          <w:bCs/>
-          <w:sz w:val="24"/>
-          <w:szCs w:val="24"/>
-        </w:rPr>
-      </w:pPr>
-    </w:p>
-    <w:tbl>
-      <w:tblPr>
-        <w:tblStyle w:val="Tabelacomgrade"/>
-        <w:tblW w:w="7913" w:type="dxa"/>
-        <w:tblInd w:w="-5" w:type="dxa"/>
-        <w:tblLook w:val="04A0" w:firstRow="1" w:lastRow="0" w:firstColumn="1" w:lastColumn="0" w:noHBand="0" w:noVBand="1"/>
-      </w:tblPr>
-      <w:tblGrid>
-        <w:gridCol w:w="2200"/>
-        <w:gridCol w:w="1750"/>
-        <w:gridCol w:w="1968"/>
-        <w:gridCol w:w="1995"/>
-      </w:tblGrid>
-      <w:tr>
-        <w:trPr>
-          <w:trHeight w:val="850"/>
-        </w:trPr>
-        <w:tc>
-          <w:tcPr>
-            <w:tcW w:w="2200" w:type="dxa"/>
-            <w:shd w:val="clear" w:color="auto" w:fill="BFBFBF" w:themeFill="background1" w:themeFillShade="BF"/>
-          </w:tcPr>
-          <w:p>
-            <w:pPr>
-              <w:spacing w:after="240"/>
-              <w:rPr>
-                <w:sz w:val="24"/>
-                <w:szCs w:val="24"/>
-              </w:rPr>
-            </w:pPr>
-            <w:r>
-              <w:rPr>
-                <w:sz w:val="24"/>
-                <w:szCs w:val="24"/>
-              </w:rPr>
-              <w:t>Tamanho</w:t>
-            </w:r>
-          </w:p>
-        </w:tc>
-        <w:tc>
-          <w:tcPr>
-            <w:tcW w:w="1750" w:type="dxa"/>
-            <w:shd w:val="clear" w:color="auto" w:fill="BFBFBF" w:themeFill="background1" w:themeFillShade="BF"/>
-          </w:tcPr>
-          <w:p>
-            <w:pPr>
-              <w:spacing w:after="240"/>
-              <w:rPr>
-                <w:sz w:val="24"/>
-                <w:szCs w:val="24"/>
-              </w:rPr>
-            </w:pPr>
-            <w:r>
-              <w:rPr>
-                <w:sz w:val="24"/>
-                <w:szCs w:val="24"/>
-              </w:rPr>
-              <w:t>Linear</w:t>
-            </w:r>
-            <w:r>
-              <w:rPr>
-                <w:sz w:val="24"/>
-                <w:szCs w:val="24"/>
-              </w:rPr>
-              <w:t xml:space="preserve"> Search</w:t>
-            </w:r>
-          </w:p>
-        </w:tc>
-        <w:tc>
-          <w:tcPr>
-            <w:tcW w:w="1968" w:type="dxa"/>
-            <w:shd w:val="clear" w:color="auto" w:fill="BFBFBF" w:themeFill="background1" w:themeFillShade="BF"/>
-          </w:tcPr>
-          <w:p>
-            <w:pPr>
-              <w:spacing w:after="240"/>
-              <w:rPr>
-                <w:sz w:val="24"/>
-                <w:szCs w:val="24"/>
-              </w:rPr>
-            </w:pPr>
-            <w:r>
-              <w:rPr>
-                <w:sz w:val="24"/>
-                <w:szCs w:val="24"/>
-              </w:rPr>
-              <w:t>Visitas</w:t>
-            </w:r>
-          </w:p>
-        </w:tc>
-        <w:tc>
-          <w:tcPr>
-            <w:tcW w:w="1995" w:type="dxa"/>
-            <w:shd w:val="clear" w:color="auto" w:fill="BFBFBF" w:themeFill="background1" w:themeFillShade="BF"/>
-          </w:tcPr>
-          <w:p>
-            <w:pPr>
-              <w:spacing w:after="240"/>
-              <w:rPr>
-                <w:sz w:val="24"/>
-                <w:szCs w:val="24"/>
-              </w:rPr>
-            </w:pPr>
-            <w:r>
-              <w:rPr>
-                <w:sz w:val="24"/>
-                <w:szCs w:val="24"/>
-              </w:rPr>
-              <w:t>Tempo(s)</w:t>
-            </w:r>
-          </w:p>
-        </w:tc>
-      </w:tr>
-      <w:tr>
-        <w:trPr>
-          <w:trHeight w:val="555"/>
-        </w:trPr>
-        <w:tc>
-          <w:tcPr>
-            <w:tcW w:w="2200" w:type="dxa"/>
-          </w:tcPr>
-          <w:p>
-            <w:pPr>
-              <w:spacing w:after="240"/>
-              <w:rPr>
-                <w:sz w:val="24"/>
-                <w:szCs w:val="24"/>
-              </w:rPr>
-            </w:pPr>
-            <w:r>
-              <w:rPr>
-                <w:sz w:val="24"/>
-                <w:szCs w:val="24"/>
-              </w:rPr>
-              <w:t>50000</w:t>
-            </w:r>
-          </w:p>
-        </w:tc>
-        <w:tc>
-          <w:tcPr>
-            <w:tcW w:w="1750" w:type="dxa"/>
-          </w:tcPr>
-          <w:p>
-            <w:pPr>
-              <w:spacing w:after="240"/>
-              <w:rPr>
-                <w:sz w:val="24"/>
-                <w:szCs w:val="24"/>
-              </w:rPr>
-            </w:pPr>
-            <w:r>
-              <w:rPr>
-                <w:sz w:val="24"/>
-                <w:szCs w:val="24"/>
-              </w:rPr>
-              <w:t>O(n)</w:t>
-            </w:r>
-          </w:p>
-        </w:tc>
-        <w:tc>
-          <w:tcPr>
-            <w:tcW w:w="1968" w:type="dxa"/>
-          </w:tcPr>
-          <w:p>
-            <w:pPr>
-              <w:spacing w:after="240"/>
-              <w:rPr>
-                <w:sz w:val="24"/>
-                <w:szCs w:val="24"/>
-              </w:rPr>
-            </w:pPr>
-            <w:r>
-              <w:rPr>
-                <w:sz w:val="24"/>
-                <w:szCs w:val="24"/>
-              </w:rPr>
-              <w:t>50000</w:t>
-            </w:r>
-          </w:p>
-        </w:tc>
-        <w:tc>
-          <w:tcPr>
-            <w:tcW w:w="1995" w:type="dxa"/>
-          </w:tcPr>
-          <w:p>
-            <w:pPr>
-              <w:spacing w:after="240"/>
-              <w:rPr>
-                <w:sz w:val="24"/>
-                <w:szCs w:val="24"/>
-              </w:rPr>
-            </w:pPr>
-            <w:r>
-              <w:rPr>
-                <w:sz w:val="24"/>
-                <w:szCs w:val="24"/>
-              </w:rPr>
-              <w:t>0.</w:t>
-            </w:r>
-            <w:r>
-              <w:rPr>
-                <w:sz w:val="24"/>
-                <w:szCs w:val="24"/>
-              </w:rPr>
-              <w:t>029019</w:t>
-            </w:r>
-          </w:p>
-        </w:tc>
-      </w:tr>
-    </w:tbl>
-    <w:p>
-      <w:pPr>
-        <w:ind w:firstLine="720"/>
-        <w:rPr>
-          <w:b/>
-          <w:bCs/>
-          <w:sz w:val="24"/>
-          <w:szCs w:val="24"/>
-        </w:rPr>
-      </w:pPr>
-    </w:p>
-    <w:tbl>
-      <w:tblPr>
-        <w:tblStyle w:val="Tabelacomgrade"/>
-        <w:tblW w:w="7913" w:type="dxa"/>
-        <w:tblInd w:w="-5" w:type="dxa"/>
-        <w:tblLook w:val="04A0" w:firstRow="1" w:lastRow="0" w:firstColumn="1" w:lastColumn="0" w:noHBand="0" w:noVBand="1"/>
-      </w:tblPr>
-      <w:tblGrid>
-        <w:gridCol w:w="2200"/>
-        <w:gridCol w:w="1750"/>
-        <w:gridCol w:w="1968"/>
-        <w:gridCol w:w="1995"/>
-      </w:tblGrid>
-      <w:tr>
-        <w:trPr>
-          <w:trHeight w:val="850"/>
-        </w:trPr>
-        <w:tc>
-          <w:tcPr>
-            <w:tcW w:w="2200" w:type="dxa"/>
-            <w:shd w:val="clear" w:color="auto" w:fill="BFBFBF" w:themeFill="background1" w:themeFillShade="BF"/>
-          </w:tcPr>
-          <w:p>
-            <w:pPr>
-              <w:spacing w:after="240"/>
-              <w:rPr>
-                <w:sz w:val="24"/>
-                <w:szCs w:val="24"/>
-              </w:rPr>
-            </w:pPr>
-            <w:r>
-              <w:rPr>
-                <w:sz w:val="24"/>
-                <w:szCs w:val="24"/>
-              </w:rPr>
-              <w:t>Tamanho</w:t>
-            </w:r>
-          </w:p>
-        </w:tc>
-        <w:tc>
-          <w:tcPr>
-            <w:tcW w:w="1750" w:type="dxa"/>
-            <w:shd w:val="clear" w:color="auto" w:fill="BFBFBF" w:themeFill="background1" w:themeFillShade="BF"/>
-          </w:tcPr>
-          <w:p>
-            <w:pPr>
-              <w:spacing w:after="240"/>
-              <w:rPr>
-                <w:sz w:val="24"/>
-                <w:szCs w:val="24"/>
-              </w:rPr>
-            </w:pPr>
-            <w:proofErr w:type="spellStart"/>
-            <w:r>
-              <w:rPr>
-                <w:sz w:val="24"/>
-                <w:szCs w:val="24"/>
-              </w:rPr>
-              <w:t>Binary</w:t>
-            </w:r>
-            <w:proofErr w:type="spellEnd"/>
-            <w:r>
-              <w:rPr>
-                <w:sz w:val="24"/>
-                <w:szCs w:val="24"/>
-              </w:rPr>
-              <w:t xml:space="preserve"> Search</w:t>
-            </w:r>
-          </w:p>
-        </w:tc>
-        <w:tc>
-          <w:tcPr>
-            <w:tcW w:w="1968" w:type="dxa"/>
-            <w:shd w:val="clear" w:color="auto" w:fill="BFBFBF" w:themeFill="background1" w:themeFillShade="BF"/>
-          </w:tcPr>
-          <w:p>
-            <w:pPr>
-              <w:spacing w:after="240"/>
-              <w:rPr>
-                <w:sz w:val="24"/>
-                <w:szCs w:val="24"/>
-              </w:rPr>
-            </w:pPr>
-            <w:r>
-              <w:rPr>
-                <w:sz w:val="24"/>
-                <w:szCs w:val="24"/>
-              </w:rPr>
-              <w:t>Visitas</w:t>
-            </w:r>
-          </w:p>
-        </w:tc>
-        <w:tc>
-          <w:tcPr>
-            <w:tcW w:w="1995" w:type="dxa"/>
-            <w:shd w:val="clear" w:color="auto" w:fill="BFBFBF" w:themeFill="background1" w:themeFillShade="BF"/>
-          </w:tcPr>
-          <w:p>
-            <w:pPr>
-              <w:spacing w:after="240"/>
-              <w:rPr>
-                <w:sz w:val="24"/>
-                <w:szCs w:val="24"/>
-              </w:rPr>
-            </w:pPr>
-            <w:r>
-              <w:rPr>
-                <w:sz w:val="24"/>
-                <w:szCs w:val="24"/>
-              </w:rPr>
-              <w:t>Tempo(s)</w:t>
-            </w:r>
-          </w:p>
-        </w:tc>
-      </w:tr>
-      <w:tr>
-        <w:trPr>
-          <w:trHeight w:val="555"/>
-        </w:trPr>
-        <w:tc>
-          <w:tcPr>
-            <w:tcW w:w="2200" w:type="dxa"/>
-          </w:tcPr>
-          <w:p>
-            <w:pPr>
-              <w:spacing w:after="240"/>
-              <w:rPr>
-                <w:sz w:val="24"/>
-                <w:szCs w:val="24"/>
-              </w:rPr>
-            </w:pPr>
-            <w:r>
-              <w:rPr>
-                <w:sz w:val="24"/>
-                <w:szCs w:val="24"/>
-              </w:rPr>
-              <w:t>50000</w:t>
-            </w:r>
-          </w:p>
-        </w:tc>
-        <w:tc>
-          <w:tcPr>
-            <w:tcW w:w="1750" w:type="dxa"/>
-          </w:tcPr>
-          <w:p>
-            <w:pPr>
-              <w:spacing w:after="240"/>
-              <w:rPr>
-                <w:sz w:val="24"/>
-                <w:szCs w:val="24"/>
-              </w:rPr>
-            </w:pPr>
-            <w:proofErr w:type="gramStart"/>
-            <w:r>
-              <w:rPr>
-                <w:sz w:val="24"/>
-                <w:szCs w:val="24"/>
-              </w:rPr>
-              <w:t>O(</w:t>
-            </w:r>
-            <w:proofErr w:type="gramEnd"/>
-            <w:r>
-              <w:rPr>
-                <w:sz w:val="24"/>
-                <w:szCs w:val="24"/>
-              </w:rPr>
-              <w:t>log n)</w:t>
-            </w:r>
-          </w:p>
-        </w:tc>
-        <w:tc>
-          <w:tcPr>
-            <w:tcW w:w="1968" w:type="dxa"/>
-          </w:tcPr>
-          <w:p>
-            <w:pPr>
-              <w:spacing w:after="240"/>
-              <w:rPr>
-                <w:sz w:val="24"/>
-                <w:szCs w:val="24"/>
-              </w:rPr>
-            </w:pPr>
-            <w:r>
-              <w:rPr>
-                <w:sz w:val="24"/>
-                <w:szCs w:val="24"/>
-              </w:rPr>
-              <w:t>1</w:t>
-            </w:r>
-            <w:r>
-              <w:rPr>
-                <w:sz w:val="24"/>
-                <w:szCs w:val="24"/>
-              </w:rPr>
-              <w:t>5</w:t>
-            </w:r>
-          </w:p>
-        </w:tc>
-        <w:tc>
-          <w:tcPr>
-            <w:tcW w:w="1995" w:type="dxa"/>
-          </w:tcPr>
-          <w:p>
-            <w:pPr>
-              <w:spacing w:after="240"/>
-              <w:rPr>
-                <w:sz w:val="24"/>
-                <w:szCs w:val="24"/>
-              </w:rPr>
-            </w:pPr>
-            <w:r>
-              <w:rPr>
-                <w:sz w:val="24"/>
-                <w:szCs w:val="24"/>
-              </w:rPr>
-              <w:t>0.0000</w:t>
-            </w:r>
-            <w:r>
-              <w:rPr>
-                <w:sz w:val="24"/>
-                <w:szCs w:val="24"/>
-              </w:rPr>
-              <w:t>19</w:t>
-            </w:r>
-          </w:p>
-        </w:tc>
-      </w:tr>
-    </w:tbl>
-    <w:p>
-      <w:pPr>
-        <w:ind w:firstLine="720"/>
-        <w:rPr>
-          <w:b/>
-          <w:bCs/>
-          <w:sz w:val="24"/>
-          <w:szCs w:val="24"/>
-        </w:rPr>
-      </w:pPr>
-    </w:p>
-    <w:p>
-      <w:pPr>
-        <w:spacing w:after="240"/>
-        <w:ind w:left="720"/>
-        <w:rPr>
           <w:sz w:val="24"/>
           <w:szCs w:val="24"/>
         </w:rPr>
@@ -5149,7 +4609,6 @@
           <w:sz w:val="24"/>
           <w:szCs w:val="24"/>
         </w:rPr>
-        <w:lastRenderedPageBreak/>
         <w:t>CONCLUSÃO</w:t>
       </w:r>
       <w:bookmarkEnd w:id="7"/>

</xml_diff>